<commit_message>
draft updated for sharing
</commit_message>
<xml_diff>
--- a/report/SAR-2022-011-GJ-v01.docx
+++ b/report/SAR-2022-011-GJ-v01.docx
@@ -61,11 +61,7 @@
       </w:pPr>
       <w:r>
         <w:rPr/>
-        <w:t>2022-02-1</w:t>
-      </w:r>
-      <w:r>
-        <w:rPr/>
-        <w:t>7</w:t>
+        <w:t>2022-02-19</w:t>
       </w:r>
     </w:p>
     <w:sdt>
@@ -190,14 +186,11 @@
     </w:p>
     <w:p>
       <w:pPr>
-        <w:pStyle w:val="FirstParagraph"/>
+        <w:pStyle w:val="Title"/>
         <w:rPr/>
       </w:pPr>
       <w:r>
-        <w:rPr>
-          <w:b/>
-          <w:bCs/>
-        </w:rPr>
+        <w:rPr/>
         <w:t>Association between leadership commitment and professional development at NASA (2020): unweighted sex-adjusted stratified analysis</w:t>
       </w:r>
     </w:p>
@@ -552,8 +545,8 @@
         <w:pStyle w:val="Heading2"/>
         <w:rPr/>
       </w:pPr>
-      <w:bookmarkStart w:id="2" w:name="data-reception-and-cleaning"/>
-      <w:bookmarkStart w:id="3" w:name="context"/>
+      <w:bookmarkStart w:id="2" w:name="context"/>
+      <w:bookmarkStart w:id="3" w:name="data-reception-and-cleaning"/>
       <w:r>
         <w:rPr/>
         <w:t>Data reception and cleaning</w:t>
@@ -599,8 +592,8 @@
         <w:pStyle w:val="Heading3"/>
         <w:rPr/>
       </w:pPr>
-      <w:bookmarkStart w:id="6" w:name="covariates"/>
-      <w:bookmarkStart w:id="7" w:name="variables"/>
+      <w:bookmarkStart w:id="6" w:name="variables"/>
+      <w:bookmarkStart w:id="7" w:name="covariates"/>
       <w:r>
         <w:rPr/>
         <w:t>Covariates</w:t>
@@ -646,8 +639,6 @@
         <w:pStyle w:val="Heading1"/>
         <w:rPr/>
       </w:pPr>
-      <w:bookmarkStart w:id="9" w:name="results"/>
-      <w:bookmarkEnd w:id="9"/>
       <w:r>
         <w:rPr/>
         <w:t>Results</w:t>
@@ -658,7 +649,6 @@
         <w:pStyle w:val="Heading2"/>
         <w:rPr/>
       </w:pPr>
-      <w:bookmarkStart w:id="10" w:name="study-population-and-follow-up"/>
       <w:r>
         <w:rPr/>
         <w:t>Study population and follow up</w:t>
@@ -688,7 +678,7 @@
       </w:r>
       <w:r>
         <w:rPr/>
-        <w:t xml:space="preserve"> caption</w:t>
+        <w:t xml:space="preserve"> Characteristics of the study population.</w:t>
       </w:r>
     </w:p>
     <w:tbl>
@@ -696,7 +686,7 @@
         <w:tblStyle w:val="Table"/>
         <w:tblW w:w="5000" w:type="pct"/>
         <w:jc w:val="left"/>
-        <w:tblInd w:w="-53" w:type="dxa"/>
+        <w:tblInd w:w="55" w:type="dxa"/>
         <w:tblLayout w:type="fixed"/>
         <w:tblCellMar>
           <w:top w:w="55" w:type="dxa"/>
@@ -835,7 +825,7 @@
             <w:pPr>
               <w:pStyle w:val="Compact"/>
               <w:widowControl w:val="false"/>
-              <w:jc w:val="center"/>
+              <w:jc w:val="left"/>
               <w:rPr>
                 <w:rFonts w:ascii="Ubuntu" w:hAnsi="Ubuntu"/>
                 <w:b w:val="false"/>
@@ -1152,7 +1142,7 @@
             <w:pPr>
               <w:pStyle w:val="Compact"/>
               <w:widowControl w:val="false"/>
-              <w:jc w:val="center"/>
+              <w:jc w:val="left"/>
               <w:rPr>
                 <w:rFonts w:ascii="Ubuntu" w:hAnsi="Ubuntu"/>
                 <w:b w:val="false"/>
@@ -1291,7 +1281,7 @@
                 <w:szCs w:val="22"/>
                 <w:u w:val="none"/>
               </w:rPr>
-              <w:t>1</w:t>
+              <w:t>Strongly disagree</w:t>
             </w:r>
           </w:p>
         </w:tc>
@@ -1397,7 +1387,7 @@
                 <w:szCs w:val="22"/>
                 <w:u w:val="none"/>
               </w:rPr>
-              <w:t>2</w:t>
+              <w:t>Disagree</w:t>
             </w:r>
           </w:p>
         </w:tc>
@@ -1503,7 +1493,7 @@
                 <w:szCs w:val="22"/>
                 <w:u w:val="none"/>
               </w:rPr>
-              <w:t>4</w:t>
+              <w:t>Agree</w:t>
             </w:r>
           </w:p>
         </w:tc>
@@ -1609,7 +1599,7 @@
                 <w:szCs w:val="22"/>
                 <w:u w:val="none"/>
               </w:rPr>
-              <w:t>5</w:t>
+              <w:t>Strongly Agree</w:t>
             </w:r>
           </w:p>
         </w:tc>
@@ -1681,7 +1671,7 @@
             <w:pPr>
               <w:pStyle w:val="Compact"/>
               <w:widowControl w:val="false"/>
-              <w:jc w:val="center"/>
+              <w:jc w:val="left"/>
               <w:rPr>
                 <w:rFonts w:ascii="Ubuntu" w:hAnsi="Ubuntu"/>
                 <w:b w:val="false"/>
@@ -1820,7 +1810,7 @@
                 <w:szCs w:val="22"/>
                 <w:u w:val="none"/>
               </w:rPr>
-              <w:t>1</w:t>
+              <w:t>Strongly disagree</w:t>
             </w:r>
           </w:p>
         </w:tc>
@@ -1926,7 +1916,7 @@
                 <w:szCs w:val="22"/>
                 <w:u w:val="none"/>
               </w:rPr>
-              <w:t>2</w:t>
+              <w:t>Disagree</w:t>
             </w:r>
           </w:p>
         </w:tc>
@@ -2032,7 +2022,7 @@
                 <w:szCs w:val="22"/>
                 <w:u w:val="none"/>
               </w:rPr>
-              <w:t>4</w:t>
+              <w:t>Agree</w:t>
             </w:r>
           </w:p>
         </w:tc>
@@ -2138,7 +2128,7 @@
                 <w:szCs w:val="22"/>
                 <w:u w:val="none"/>
               </w:rPr>
-              <w:t>5</w:t>
+              <w:t>Strongly Agree</w:t>
             </w:r>
           </w:p>
         </w:tc>
@@ -2196,6 +2186,16 @@
         </w:tc>
       </w:tr>
     </w:tbl>
+    <w:p>
+      <w:pPr>
+        <w:pStyle w:val="TextBody"/>
+        <w:rPr/>
+      </w:pPr>
+      <w:r>
+        <w:rPr/>
+        <w:t>One third of the employees at NASA are women (36.4%, Table 1). Both survey questions addressed in this study showed most NASA employees demonstrated high levels of satisfaction when the survey was conducted. The proportion of employees that agree or strongly agree with the satisfaction question (q1 – I am given a real opportunity to improve my skills in my organization) was 96.8%. The proportion of employees that agree or strongly agree with leadership commitment (q21 – Supervisors in my work unit support employee development) was 98.0%. Figure 1 shows how both sexes answered these questions.</w:t>
+      </w:r>
+    </w:p>
     <w:p>
       <w:pPr>
         <w:pStyle w:val="CaptionedFigure"/>
@@ -2258,25 +2258,18 @@
         <w:rPr/>
         <w:t xml:space="preserve"> Dichotomized survey responses, by sex.</w:t>
       </w:r>
-      <w:bookmarkEnd w:id="10"/>
     </w:p>
     <w:p>
       <w:pPr>
-        <w:pStyle w:val="Heading2"/>
-        <w:keepLines/>
-        <w:widowControl/>
-        <w:numPr>
-          <w:ilvl w:val="0"/>
-          <w:numId w:val="0"/>
-        </w:numPr>
-        <w:suppressAutoHyphens w:val="true"/>
-        <w:ind w:left="0" w:hanging="0"/>
-        <w:jc w:val="left"/>
+        <w:pStyle w:val="TextBody"/>
         <w:rPr/>
       </w:pPr>
+      <w:bookmarkStart w:id="9" w:name="study-population-and-follow-up"/>
       <w:r>
         <w:rPr/>
+        <w:t>Men and women tended to answer the satisfaction question at the same rates in 2020. Of the 7246 NASA employees that are in agreement with the satisfaction question, 36.3% were women, and of the 239 employees that are in disagreement, women were 38.9% (Figure 1).</w:t>
       </w:r>
+      <w:bookmarkEnd w:id="9"/>
       <w:r>
         <w:br w:type="page"/>
       </w:r>
@@ -2286,11 +2279,9 @@
         <w:pStyle w:val="Heading2"/>
         <w:rPr/>
       </w:pPr>
-      <w:bookmarkStart w:id="11" w:name="inferential-analysis"/>
-      <w:bookmarkEnd w:id="11"/>
       <w:r>
         <w:rPr/>
-        <w:t>Inferential analysis</w:t>
+        <w:t>Association between leadership commitment and professional development</w:t>
       </w:r>
     </w:p>
     <w:p>
@@ -2312,9 +2303,9 @@
     </w:p>
     <w:tbl>
       <w:tblPr>
-        <w:tblW w:w="9658" w:type="dxa"/>
+        <w:tblW w:w="9663" w:type="dxa"/>
         <w:jc w:val="left"/>
-        <w:tblInd w:w="35" w:type="dxa"/>
+        <w:tblInd w:w="30" w:type="dxa"/>
         <w:tblLayout w:type="fixed"/>
         <w:tblCellMar>
           <w:top w:w="55" w:type="dxa"/>
@@ -2324,16 +2315,16 @@
         </w:tblCellMar>
       </w:tblPr>
       <w:tblGrid>
-        <w:gridCol w:w="4237"/>
-        <w:gridCol w:w="2367"/>
+        <w:gridCol w:w="4243"/>
+        <w:gridCol w:w="2365"/>
         <w:gridCol w:w="2366"/>
-        <w:gridCol w:w="687"/>
+        <w:gridCol w:w="688"/>
       </w:tblGrid>
       <w:tr>
         <w:trPr/>
         <w:tc>
           <w:tcPr>
-            <w:tcW w:w="4237" w:type="dxa"/>
+            <w:tcW w:w="4243" w:type="dxa"/>
             <w:tcBorders>
               <w:top w:val="single" w:sz="4" w:space="0" w:color="000000"/>
               <w:left w:val="single" w:sz="4" w:space="0" w:color="000000"/>
@@ -2380,13 +2371,12 @@
                 <w:szCs w:val="22"/>
                 <w:u w:val="none"/>
               </w:rPr>
-              <w:t>Characteristic</w:t>
-            </w:r>
-          </w:p>
-        </w:tc>
-        <w:tc>
-          <w:tcPr>
-            <w:tcW w:w="4733" w:type="dxa"/>
+            </w:r>
+          </w:p>
+        </w:tc>
+        <w:tc>
+          <w:tcPr>
+            <w:tcW w:w="4731" w:type="dxa"/>
             <w:gridSpan w:val="2"/>
             <w:tcBorders>
               <w:top w:val="single" w:sz="4" w:space="0" w:color="000000"/>
@@ -2434,13 +2424,13 @@
                 <w:szCs w:val="22"/>
                 <w:u w:val="none"/>
               </w:rPr>
-              <w:t>How satisfied are you with the Telework program in your agency?</w:t>
-            </w:r>
-          </w:p>
-        </w:tc>
-        <w:tc>
-          <w:tcPr>
-            <w:tcW w:w="687" w:type="dxa"/>
+              <w:t>I am given a real opportunity to improve my skills in my organization</w:t>
+            </w:r>
+          </w:p>
+        </w:tc>
+        <w:tc>
+          <w:tcPr>
+            <w:tcW w:w="688" w:type="dxa"/>
             <w:tcBorders>
               <w:top w:val="single" w:sz="4" w:space="0" w:color="000000"/>
               <w:left w:val="single" w:sz="4" w:space="0" w:color="000000"/>
@@ -2496,7 +2486,7 @@
         <w:trPr/>
         <w:tc>
           <w:tcPr>
-            <w:tcW w:w="4237" w:type="dxa"/>
+            <w:tcW w:w="4243" w:type="dxa"/>
             <w:tcBorders>
               <w:left w:val="single" w:sz="4" w:space="0" w:color="000000"/>
               <w:bottom w:val="single" w:sz="4" w:space="0" w:color="000000"/>
@@ -2546,7 +2536,7 @@
         </w:tc>
         <w:tc>
           <w:tcPr>
-            <w:tcW w:w="2367" w:type="dxa"/>
+            <w:tcW w:w="2365" w:type="dxa"/>
             <w:tcBorders>
               <w:left w:val="single" w:sz="4" w:space="0" w:color="000000"/>
               <w:bottom w:val="single" w:sz="4" w:space="0" w:color="000000"/>
@@ -2648,7 +2638,7 @@
         </w:tc>
         <w:tc>
           <w:tcPr>
-            <w:tcW w:w="687" w:type="dxa"/>
+            <w:tcW w:w="688" w:type="dxa"/>
             <w:tcBorders>
               <w:left w:val="single" w:sz="4" w:space="0" w:color="000000"/>
               <w:bottom w:val="single" w:sz="4" w:space="0" w:color="000000"/>
@@ -2703,7 +2693,7 @@
         <w:trPr/>
         <w:tc>
           <w:tcPr>
-            <w:tcW w:w="4237" w:type="dxa"/>
+            <w:tcW w:w="4243" w:type="dxa"/>
             <w:tcBorders>
               <w:left w:val="single" w:sz="4" w:space="0" w:color="000000"/>
               <w:bottom w:val="single" w:sz="4" w:space="0" w:color="000000"/>
@@ -2748,13 +2738,13 @@
                 <w:szCs w:val="22"/>
                 <w:u w:val="none"/>
               </w:rPr>
-              <w:t>Managers promote communication among different work units.</w:t>
-            </w:r>
-          </w:p>
-        </w:tc>
-        <w:tc>
-          <w:tcPr>
-            <w:tcW w:w="2367" w:type="dxa"/>
+              <w:t>Supervisors in my work unit support employee development</w:t>
+            </w:r>
+          </w:p>
+        </w:tc>
+        <w:tc>
+          <w:tcPr>
+            <w:tcW w:w="2365" w:type="dxa"/>
             <w:tcBorders>
               <w:left w:val="single" w:sz="4" w:space="0" w:color="000000"/>
               <w:bottom w:val="single" w:sz="4" w:space="0" w:color="000000"/>
@@ -2854,7 +2844,7 @@
         </w:tc>
         <w:tc>
           <w:tcPr>
-            <w:tcW w:w="687" w:type="dxa"/>
+            <w:tcW w:w="688" w:type="dxa"/>
             <w:tcBorders>
               <w:left w:val="single" w:sz="4" w:space="0" w:color="000000"/>
               <w:bottom w:val="single" w:sz="4" w:space="0" w:color="000000"/>
@@ -2908,7 +2898,7 @@
         <w:trPr/>
         <w:tc>
           <w:tcPr>
-            <w:tcW w:w="9657" w:type="dxa"/>
+            <w:tcW w:w="9662" w:type="dxa"/>
             <w:gridSpan w:val="4"/>
             <w:tcBorders>
               <w:left w:val="single" w:sz="4" w:space="0" w:color="000000"/>
@@ -2964,7 +2954,7 @@
         <w:trPr/>
         <w:tc>
           <w:tcPr>
-            <w:tcW w:w="4237" w:type="dxa"/>
+            <w:tcW w:w="4243" w:type="dxa"/>
             <w:tcBorders>
               <w:left w:val="single" w:sz="4" w:space="0" w:color="000000"/>
               <w:bottom w:val="single" w:sz="4" w:space="0" w:color="000000"/>
@@ -3015,7 +3005,7 @@
         </w:tc>
         <w:tc>
           <w:tcPr>
-            <w:tcW w:w="2367" w:type="dxa"/>
+            <w:tcW w:w="2365" w:type="dxa"/>
             <w:tcBorders>
               <w:left w:val="single" w:sz="4" w:space="0" w:color="000000"/>
               <w:bottom w:val="single" w:sz="4" w:space="0" w:color="000000"/>
@@ -3060,7 +3050,7 @@
                 <w:szCs w:val="22"/>
                 <w:u w:val="none"/>
               </w:rPr>
-              <w:t>34</w:t>
+              <w:t>113</w:t>
             </w:r>
           </w:p>
         </w:tc>
@@ -3111,13 +3101,13 @@
                 <w:szCs w:val="22"/>
                 <w:u w:val="none"/>
               </w:rPr>
-              <w:t>423</w:t>
-            </w:r>
-          </w:p>
-        </w:tc>
-        <w:tc>
-          <w:tcPr>
-            <w:tcW w:w="687" w:type="dxa"/>
+              <w:t>35</w:t>
+            </w:r>
+          </w:p>
+        </w:tc>
+        <w:tc>
+          <w:tcPr>
+            <w:tcW w:w="688" w:type="dxa"/>
             <w:tcBorders>
               <w:left w:val="single" w:sz="4" w:space="0" w:color="000000"/>
               <w:bottom w:val="single" w:sz="4" w:space="0" w:color="000000"/>
@@ -3163,7 +3153,7 @@
                 <w:szCs w:val="22"/>
                 <w:u w:val="none"/>
               </w:rPr>
-              <w:t>457</w:t>
+              <w:t>148</w:t>
             </w:r>
           </w:p>
         </w:tc>
@@ -3172,7 +3162,7 @@
         <w:trPr/>
         <w:tc>
           <w:tcPr>
-            <w:tcW w:w="4237" w:type="dxa"/>
+            <w:tcW w:w="4243" w:type="dxa"/>
             <w:tcBorders>
               <w:left w:val="single" w:sz="4" w:space="0" w:color="000000"/>
               <w:bottom w:val="single" w:sz="4" w:space="0" w:color="000000"/>
@@ -3223,7 +3213,7 @@
         </w:tc>
         <w:tc>
           <w:tcPr>
-            <w:tcW w:w="2367" w:type="dxa"/>
+            <w:tcW w:w="2365" w:type="dxa"/>
             <w:tcBorders>
               <w:left w:val="single" w:sz="4" w:space="0" w:color="000000"/>
               <w:bottom w:val="single" w:sz="4" w:space="0" w:color="000000"/>
@@ -3268,7 +3258,7 @@
                 <w:szCs w:val="22"/>
                 <w:u w:val="none"/>
               </w:rPr>
-              <w:t>75</w:t>
+              <w:t>126</w:t>
             </w:r>
           </w:p>
         </w:tc>
@@ -3319,13 +3309,13 @@
                 <w:szCs w:val="22"/>
                 <w:u w:val="none"/>
               </w:rPr>
-              <w:t>6,953</w:t>
-            </w:r>
-          </w:p>
-        </w:tc>
-        <w:tc>
-          <w:tcPr>
-            <w:tcW w:w="687" w:type="dxa"/>
+              <w:t>7,211</w:t>
+            </w:r>
+          </w:p>
+        </w:tc>
+        <w:tc>
+          <w:tcPr>
+            <w:tcW w:w="688" w:type="dxa"/>
             <w:tcBorders>
               <w:left w:val="single" w:sz="4" w:space="0" w:color="000000"/>
               <w:bottom w:val="single" w:sz="4" w:space="0" w:color="000000"/>
@@ -3371,7 +3361,7 @@
                 <w:szCs w:val="22"/>
                 <w:u w:val="none"/>
               </w:rPr>
-              <w:t>7,028</w:t>
+              <w:t>7,337</w:t>
             </w:r>
           </w:p>
         </w:tc>
@@ -3380,7 +3370,7 @@
         <w:trPr/>
         <w:tc>
           <w:tcPr>
-            <w:tcW w:w="4237" w:type="dxa"/>
+            <w:tcW w:w="4243" w:type="dxa"/>
             <w:tcBorders>
               <w:left w:val="single" w:sz="4" w:space="0" w:color="000000"/>
               <w:bottom w:val="single" w:sz="4" w:space="0" w:color="000000"/>
@@ -3431,7 +3421,7 @@
         </w:tc>
         <w:tc>
           <w:tcPr>
-            <w:tcW w:w="2367" w:type="dxa"/>
+            <w:tcW w:w="2365" w:type="dxa"/>
             <w:tcBorders>
               <w:left w:val="single" w:sz="4" w:space="0" w:color="000000"/>
               <w:bottom w:val="single" w:sz="4" w:space="0" w:color="000000"/>
@@ -3476,7 +3466,7 @@
                 <w:szCs w:val="22"/>
                 <w:u w:val="none"/>
               </w:rPr>
-              <w:t>109</w:t>
+              <w:t>239</w:t>
             </w:r>
           </w:p>
         </w:tc>
@@ -3527,13 +3517,13 @@
                 <w:szCs w:val="22"/>
                 <w:u w:val="none"/>
               </w:rPr>
-              <w:t>7,376</w:t>
-            </w:r>
-          </w:p>
-        </w:tc>
-        <w:tc>
-          <w:tcPr>
-            <w:tcW w:w="687" w:type="dxa"/>
+              <w:t>7,246</w:t>
+            </w:r>
+          </w:p>
+        </w:tc>
+        <w:tc>
+          <w:tcPr>
+            <w:tcW w:w="688" w:type="dxa"/>
             <w:tcBorders>
               <w:left w:val="single" w:sz="4" w:space="0" w:color="000000"/>
               <w:bottom w:val="single" w:sz="4" w:space="0" w:color="000000"/>
@@ -3588,7 +3578,7 @@
         <w:trPr/>
         <w:tc>
           <w:tcPr>
-            <w:tcW w:w="9657" w:type="dxa"/>
+            <w:tcW w:w="9662" w:type="dxa"/>
             <w:gridSpan w:val="4"/>
             <w:tcBorders>
               <w:left w:val="single" w:sz="4" w:space="0" w:color="000000"/>
@@ -3644,7 +3634,7 @@
         <w:trPr/>
         <w:tc>
           <w:tcPr>
-            <w:tcW w:w="4237" w:type="dxa"/>
+            <w:tcW w:w="4243" w:type="dxa"/>
             <w:tcBorders>
               <w:left w:val="single" w:sz="4" w:space="0" w:color="000000"/>
               <w:bottom w:val="single" w:sz="4" w:space="0" w:color="000000"/>
@@ -3695,7 +3685,7 @@
         </w:tc>
         <w:tc>
           <w:tcPr>
-            <w:tcW w:w="2367" w:type="dxa"/>
+            <w:tcW w:w="2365" w:type="dxa"/>
             <w:tcBorders>
               <w:left w:val="single" w:sz="4" w:space="0" w:color="000000"/>
               <w:bottom w:val="single" w:sz="4" w:space="0" w:color="000000"/>
@@ -3740,7 +3730,7 @@
                 <w:szCs w:val="22"/>
                 <w:u w:val="none"/>
               </w:rPr>
-              <w:t>21</w:t>
+              <w:t>69</w:t>
             </w:r>
           </w:p>
         </w:tc>
@@ -3791,13 +3781,13 @@
                 <w:szCs w:val="22"/>
                 <w:u w:val="none"/>
               </w:rPr>
-              <w:t>248</w:t>
-            </w:r>
-          </w:p>
-        </w:tc>
-        <w:tc>
-          <w:tcPr>
-            <w:tcW w:w="687" w:type="dxa"/>
+              <w:t>15</w:t>
+            </w:r>
+          </w:p>
+        </w:tc>
+        <w:tc>
+          <w:tcPr>
+            <w:tcW w:w="688" w:type="dxa"/>
             <w:tcBorders>
               <w:left w:val="single" w:sz="4" w:space="0" w:color="000000"/>
               <w:bottom w:val="single" w:sz="4" w:space="0" w:color="000000"/>
@@ -3843,7 +3833,7 @@
                 <w:szCs w:val="22"/>
                 <w:u w:val="none"/>
               </w:rPr>
-              <w:t>269</w:t>
+              <w:t>84</w:t>
             </w:r>
           </w:p>
         </w:tc>
@@ -3852,7 +3842,7 @@
         <w:trPr/>
         <w:tc>
           <w:tcPr>
-            <w:tcW w:w="4237" w:type="dxa"/>
+            <w:tcW w:w="4243" w:type="dxa"/>
             <w:tcBorders>
               <w:left w:val="single" w:sz="4" w:space="0" w:color="000000"/>
               <w:bottom w:val="single" w:sz="4" w:space="0" w:color="000000"/>
@@ -3903,7 +3893,7 @@
         </w:tc>
         <w:tc>
           <w:tcPr>
-            <w:tcW w:w="2367" w:type="dxa"/>
+            <w:tcW w:w="2365" w:type="dxa"/>
             <w:tcBorders>
               <w:left w:val="single" w:sz="4" w:space="0" w:color="000000"/>
               <w:bottom w:val="single" w:sz="4" w:space="0" w:color="000000"/>
@@ -3948,7 +3938,7 @@
                 <w:szCs w:val="22"/>
                 <w:u w:val="none"/>
               </w:rPr>
-              <w:t>46</w:t>
+              <w:t>77</w:t>
             </w:r>
           </w:p>
         </w:tc>
@@ -3999,13 +3989,13 @@
                 <w:szCs w:val="22"/>
                 <w:u w:val="none"/>
               </w:rPr>
-              <w:t>4,449</w:t>
-            </w:r>
-          </w:p>
-        </w:tc>
-        <w:tc>
-          <w:tcPr>
-            <w:tcW w:w="687" w:type="dxa"/>
+              <w:t>4,603</w:t>
+            </w:r>
+          </w:p>
+        </w:tc>
+        <w:tc>
+          <w:tcPr>
+            <w:tcW w:w="688" w:type="dxa"/>
             <w:tcBorders>
               <w:left w:val="single" w:sz="4" w:space="0" w:color="000000"/>
               <w:bottom w:val="single" w:sz="4" w:space="0" w:color="000000"/>
@@ -4051,7 +4041,7 @@
                 <w:szCs w:val="22"/>
                 <w:u w:val="none"/>
               </w:rPr>
-              <w:t>4,495</w:t>
+              <w:t>4,680</w:t>
             </w:r>
           </w:p>
         </w:tc>
@@ -4060,7 +4050,7 @@
         <w:trPr/>
         <w:tc>
           <w:tcPr>
-            <w:tcW w:w="4237" w:type="dxa"/>
+            <w:tcW w:w="4243" w:type="dxa"/>
             <w:tcBorders>
               <w:left w:val="single" w:sz="4" w:space="0" w:color="000000"/>
               <w:bottom w:val="single" w:sz="4" w:space="0" w:color="000000"/>
@@ -4111,7 +4101,7 @@
         </w:tc>
         <w:tc>
           <w:tcPr>
-            <w:tcW w:w="2367" w:type="dxa"/>
+            <w:tcW w:w="2365" w:type="dxa"/>
             <w:tcBorders>
               <w:left w:val="single" w:sz="4" w:space="0" w:color="000000"/>
               <w:bottom w:val="single" w:sz="4" w:space="0" w:color="000000"/>
@@ -4156,7 +4146,7 @@
                 <w:szCs w:val="22"/>
                 <w:u w:val="none"/>
               </w:rPr>
-              <w:t>67</w:t>
+              <w:t>146</w:t>
             </w:r>
           </w:p>
         </w:tc>
@@ -4207,13 +4197,13 @@
                 <w:szCs w:val="22"/>
                 <w:u w:val="none"/>
               </w:rPr>
-              <w:t>4,697</w:t>
-            </w:r>
-          </w:p>
-        </w:tc>
-        <w:tc>
-          <w:tcPr>
-            <w:tcW w:w="687" w:type="dxa"/>
+              <w:t>4,618</w:t>
+            </w:r>
+          </w:p>
+        </w:tc>
+        <w:tc>
+          <w:tcPr>
+            <w:tcW w:w="688" w:type="dxa"/>
             <w:tcBorders>
               <w:left w:val="single" w:sz="4" w:space="0" w:color="000000"/>
               <w:bottom w:val="single" w:sz="4" w:space="0" w:color="000000"/>
@@ -4268,7 +4258,7 @@
         <w:trPr/>
         <w:tc>
           <w:tcPr>
-            <w:tcW w:w="9657" w:type="dxa"/>
+            <w:tcW w:w="9662" w:type="dxa"/>
             <w:gridSpan w:val="4"/>
             <w:tcBorders>
               <w:left w:val="single" w:sz="4" w:space="0" w:color="000000"/>
@@ -4324,7 +4314,7 @@
         <w:trPr/>
         <w:tc>
           <w:tcPr>
-            <w:tcW w:w="4237" w:type="dxa"/>
+            <w:tcW w:w="4243" w:type="dxa"/>
             <w:tcBorders>
               <w:left w:val="single" w:sz="4" w:space="0" w:color="000000"/>
               <w:bottom w:val="single" w:sz="4" w:space="0" w:color="000000"/>
@@ -4375,7 +4365,7 @@
         </w:tc>
         <w:tc>
           <w:tcPr>
-            <w:tcW w:w="2367" w:type="dxa"/>
+            <w:tcW w:w="2365" w:type="dxa"/>
             <w:tcBorders>
               <w:left w:val="single" w:sz="4" w:space="0" w:color="000000"/>
               <w:bottom w:val="single" w:sz="4" w:space="0" w:color="000000"/>
@@ -4420,7 +4410,7 @@
                 <w:szCs w:val="22"/>
                 <w:u w:val="none"/>
               </w:rPr>
-              <w:t>13</w:t>
+              <w:t>44</w:t>
             </w:r>
           </w:p>
         </w:tc>
@@ -4471,13 +4461,13 @@
                 <w:szCs w:val="22"/>
                 <w:u w:val="none"/>
               </w:rPr>
-              <w:t>175</w:t>
-            </w:r>
-          </w:p>
-        </w:tc>
-        <w:tc>
-          <w:tcPr>
-            <w:tcW w:w="687" w:type="dxa"/>
+              <w:t>20</w:t>
+            </w:r>
+          </w:p>
+        </w:tc>
+        <w:tc>
+          <w:tcPr>
+            <w:tcW w:w="688" w:type="dxa"/>
             <w:tcBorders>
               <w:left w:val="single" w:sz="4" w:space="0" w:color="000000"/>
               <w:bottom w:val="single" w:sz="4" w:space="0" w:color="000000"/>
@@ -4523,7 +4513,7 @@
                 <w:szCs w:val="22"/>
                 <w:u w:val="none"/>
               </w:rPr>
-              <w:t>188</w:t>
+              <w:t>64</w:t>
             </w:r>
           </w:p>
         </w:tc>
@@ -4532,7 +4522,7 @@
         <w:trPr/>
         <w:tc>
           <w:tcPr>
-            <w:tcW w:w="4237" w:type="dxa"/>
+            <w:tcW w:w="4243" w:type="dxa"/>
             <w:tcBorders>
               <w:left w:val="single" w:sz="4" w:space="0" w:color="000000"/>
               <w:bottom w:val="single" w:sz="4" w:space="0" w:color="000000"/>
@@ -4583,7 +4573,7 @@
         </w:tc>
         <w:tc>
           <w:tcPr>
-            <w:tcW w:w="2367" w:type="dxa"/>
+            <w:tcW w:w="2365" w:type="dxa"/>
             <w:tcBorders>
               <w:left w:val="single" w:sz="4" w:space="0" w:color="000000"/>
               <w:bottom w:val="single" w:sz="4" w:space="0" w:color="000000"/>
@@ -4628,7 +4618,7 @@
                 <w:szCs w:val="22"/>
                 <w:u w:val="none"/>
               </w:rPr>
-              <w:t>29</w:t>
+              <w:t>49</w:t>
             </w:r>
           </w:p>
         </w:tc>
@@ -4679,13 +4669,13 @@
                 <w:szCs w:val="22"/>
                 <w:u w:val="none"/>
               </w:rPr>
-              <w:t>2,504</w:t>
-            </w:r>
-          </w:p>
-        </w:tc>
-        <w:tc>
-          <w:tcPr>
-            <w:tcW w:w="687" w:type="dxa"/>
+              <w:t>2,608</w:t>
+            </w:r>
+          </w:p>
+        </w:tc>
+        <w:tc>
+          <w:tcPr>
+            <w:tcW w:w="688" w:type="dxa"/>
             <w:tcBorders>
               <w:left w:val="single" w:sz="4" w:space="0" w:color="000000"/>
               <w:bottom w:val="single" w:sz="4" w:space="0" w:color="000000"/>
@@ -4731,7 +4721,7 @@
                 <w:szCs w:val="22"/>
                 <w:u w:val="none"/>
               </w:rPr>
-              <w:t>2,533</w:t>
+              <w:t>2,657</w:t>
             </w:r>
           </w:p>
         </w:tc>
@@ -4740,7 +4730,7 @@
         <w:trPr/>
         <w:tc>
           <w:tcPr>
-            <w:tcW w:w="4237" w:type="dxa"/>
+            <w:tcW w:w="4243" w:type="dxa"/>
             <w:tcBorders>
               <w:left w:val="single" w:sz="4" w:space="0" w:color="000000"/>
               <w:bottom w:val="single" w:sz="4" w:space="0" w:color="000000"/>
@@ -4791,7 +4781,7 @@
         </w:tc>
         <w:tc>
           <w:tcPr>
-            <w:tcW w:w="2367" w:type="dxa"/>
+            <w:tcW w:w="2365" w:type="dxa"/>
             <w:tcBorders>
               <w:left w:val="single" w:sz="4" w:space="0" w:color="000000"/>
               <w:bottom w:val="single" w:sz="4" w:space="0" w:color="000000"/>
@@ -4836,7 +4826,7 @@
                 <w:szCs w:val="22"/>
                 <w:u w:val="none"/>
               </w:rPr>
-              <w:t>42</w:t>
+              <w:t>93</w:t>
             </w:r>
           </w:p>
         </w:tc>
@@ -4887,13 +4877,13 @@
                 <w:szCs w:val="22"/>
                 <w:u w:val="none"/>
               </w:rPr>
-              <w:t>2,679</w:t>
-            </w:r>
-          </w:p>
-        </w:tc>
-        <w:tc>
-          <w:tcPr>
-            <w:tcW w:w="687" w:type="dxa"/>
+              <w:t>2,628</w:t>
+            </w:r>
+          </w:p>
+        </w:tc>
+        <w:tc>
+          <w:tcPr>
+            <w:tcW w:w="688" w:type="dxa"/>
             <w:tcBorders>
               <w:left w:val="single" w:sz="4" w:space="0" w:color="000000"/>
               <w:bottom w:val="single" w:sz="4" w:space="0" w:color="000000"/>
@@ -4947,41 +4937,12 @@
     </w:tbl>
     <w:p>
       <w:pPr>
-        <w:pStyle w:val="Heading1"/>
+        <w:pStyle w:val="TextBody"/>
         <w:rPr/>
       </w:pPr>
-      <w:bookmarkStart w:id="12" w:name="observations-and-limitations"/>
-      <w:bookmarkStart w:id="13" w:name="inferential-analysis1"/>
-      <w:bookmarkStart w:id="14" w:name="results1"/>
-      <w:bookmarkEnd w:id="13"/>
-      <w:bookmarkEnd w:id="14"/>
       <w:r>
         <w:rPr/>
-        <w:t>Observations and Limitations</w:t>
-      </w:r>
-      <w:bookmarkEnd w:id="12"/>
-    </w:p>
-    <w:p>
-      <w:pPr>
-        <w:pStyle w:val="Heading1"/>
-        <w:rPr/>
-      </w:pPr>
-      <w:bookmarkStart w:id="15" w:name="conclusions"/>
-      <w:r>
-        <w:rPr/>
-        <w:t>Conclusions</w:t>
-      </w:r>
-      <w:bookmarkEnd w:id="15"/>
-    </w:p>
-    <w:p>
-      <w:pPr>
-        <w:pStyle w:val="Heading1"/>
-        <w:rPr/>
-      </w:pPr>
-      <w:bookmarkStart w:id="16" w:name="references"/>
-      <w:r>
-        <w:rPr/>
-        <w:t>References</w:t>
+        <w:t>Odds ratios + chi-square:</w:t>
       </w:r>
     </w:p>
     <w:p>
@@ -4994,6 +4955,111 @@
         <w:rPr/>
       </w:pPr>
       <w:r>
+        <w:rPr/>
+        <w:t>Overall: OR: 183.33, 95% CI: [121.86, 282.44], p&lt;0.001</w:t>
+      </w:r>
+    </w:p>
+    <w:p>
+      <w:pPr>
+        <w:pStyle w:val="Compact"/>
+        <w:numPr>
+          <w:ilvl w:val="0"/>
+          <w:numId w:val="2"/>
+        </w:numPr>
+        <w:rPr/>
+      </w:pPr>
+      <w:r>
+        <w:rPr/>
+        <w:t>Adjusted CMH: OR: 180.62, 95% CI: [118.65, 274.96], p&lt;0.001</w:t>
+      </w:r>
+    </w:p>
+    <w:p>
+      <w:pPr>
+        <w:pStyle w:val="Compact"/>
+        <w:numPr>
+          <w:ilvl w:val="0"/>
+          <w:numId w:val="2"/>
+        </w:numPr>
+        <w:rPr/>
+      </w:pPr>
+      <w:r>
+        <w:rPr/>
+        <w:t>Men: OR: 270.42, 95% CI: [151.84, 505.11], p&lt;0.001</w:t>
+      </w:r>
+    </w:p>
+    <w:p>
+      <w:pPr>
+        <w:pStyle w:val="Compact"/>
+        <w:numPr>
+          <w:ilvl w:val="0"/>
+          <w:numId w:val="2"/>
+        </w:numPr>
+        <w:rPr/>
+      </w:pPr>
+      <w:bookmarkStart w:id="10" w:name="results"/>
+      <w:bookmarkStart w:id="11" w:name="X7ee7a21f0baaa6a77a63e632fa46ee5af07923b"/>
+      <w:r>
+        <w:rPr/>
+        <w:t>Women: OR: 115.35, 95% CI: [64.12, 215.70], p&lt;0.001</w:t>
+      </w:r>
+      <w:bookmarkEnd w:id="10"/>
+      <w:bookmarkEnd w:id="11"/>
+    </w:p>
+    <w:p>
+      <w:pPr>
+        <w:pStyle w:val="Heading1"/>
+        <w:rPr/>
+      </w:pPr>
+      <w:bookmarkStart w:id="12" w:name="observations-and-limitations"/>
+      <w:r>
+        <w:rPr/>
+        <w:t>Observations and Limitations</w:t>
+      </w:r>
+      <w:bookmarkEnd w:id="12"/>
+    </w:p>
+    <w:p>
+      <w:pPr>
+        <w:pStyle w:val="Heading1"/>
+        <w:rPr/>
+      </w:pPr>
+      <w:r>
+        <w:rPr/>
+        <w:t>Conclusions</w:t>
+      </w:r>
+    </w:p>
+    <w:p>
+      <w:pPr>
+        <w:pStyle w:val="FirstParagraph"/>
+        <w:rPr/>
+      </w:pPr>
+      <w:bookmarkStart w:id="13" w:name="conclusions"/>
+      <w:r>
+        <w:rPr/>
+        <w:t>One third of NASA employees in this study are women. Both men and women tended to derive satisfaction at the workplace in similar rates in 2020.</w:t>
+      </w:r>
+      <w:bookmarkEnd w:id="13"/>
+    </w:p>
+    <w:p>
+      <w:pPr>
+        <w:pStyle w:val="Heading1"/>
+        <w:rPr/>
+      </w:pPr>
+      <w:bookmarkStart w:id="14" w:name="references"/>
+      <w:r>
+        <w:rPr/>
+        <w:t>References</w:t>
+      </w:r>
+    </w:p>
+    <w:p>
+      <w:pPr>
+        <w:pStyle w:val="Compact"/>
+        <w:numPr>
+          <w:ilvl w:val="0"/>
+          <w:numId w:val="4"/>
+        </w:numPr>
+        <w:rPr/>
+      </w:pPr>
+      <w:r>
         <w:rPr>
           <w:b/>
           <w:bCs/>
@@ -5004,15 +5070,15 @@
         <w:rPr/>
         <w:t xml:space="preserve"> – Analytical Plan for Association between leadership commitment and professional development at NASA (2020): unweighted sex-adjusted stratified analysis</w:t>
       </w:r>
-      <w:bookmarkEnd w:id="16"/>
+      <w:bookmarkEnd w:id="14"/>
     </w:p>
     <w:p>
       <w:pPr>
         <w:pStyle w:val="Heading1"/>
         <w:rPr/>
       </w:pPr>
-      <w:bookmarkStart w:id="17" w:name="appendix"/>
-      <w:bookmarkEnd w:id="17"/>
+      <w:bookmarkStart w:id="15" w:name="appendix"/>
+      <w:bookmarkEnd w:id="15"/>
       <w:r>
         <w:rPr/>
         <w:t>Appendix</w:t>
@@ -5023,7 +5089,7 @@
         <w:pStyle w:val="Heading2"/>
         <w:rPr/>
       </w:pPr>
-      <w:bookmarkStart w:id="18" w:name="exploratory-data-analysis"/>
+      <w:bookmarkStart w:id="16" w:name="exploratory-data-analysis"/>
       <w:r>
         <w:rPr/>
         <w:t>Exploratory data analysis</w:t>
@@ -5091,15 +5157,13 @@
         <w:rPr/>
         <w:t xml:space="preserve"> Raw survey responses, by sex.</w:t>
       </w:r>
-      <w:bookmarkEnd w:id="18"/>
+      <w:bookmarkEnd w:id="16"/>
     </w:p>
     <w:p>
       <w:pPr>
         <w:pStyle w:val="Heading2"/>
         <w:rPr/>
       </w:pPr>
-      <w:bookmarkStart w:id="19" w:name="availability"/>
-      <w:bookmarkEnd w:id="19"/>
       <w:r>
         <w:rPr/>
         <w:t>Availability</w:t>
@@ -5132,23 +5196,21 @@
         <w:rPr/>
       </w:pPr>
       <w:hyperlink r:id="rId4">
-        <w:bookmarkStart w:id="20" w:name="availability1"/>
-        <w:bookmarkEnd w:id="20"/>
+        <w:bookmarkStart w:id="17" w:name="availability"/>
         <w:r>
-          <w:rPr>
-            <w:rStyle w:val="InternetLink"/>
-          </w:rPr>
+          <w:rPr/>
           <w:t>https://philsf-biostat.github.io/SAR-2022-011-GJ/</w:t>
         </w:r>
       </w:hyperlink>
+      <w:bookmarkEnd w:id="17"/>
     </w:p>
     <w:p>
       <w:pPr>
         <w:pStyle w:val="Heading2"/>
         <w:rPr/>
       </w:pPr>
-      <w:bookmarkStart w:id="21" w:name="analytical-dataset"/>
-      <w:bookmarkEnd w:id="21"/>
+      <w:bookmarkStart w:id="18" w:name="analytical-dataset"/>
+      <w:bookmarkEnd w:id="18"/>
       <w:r>
         <w:rPr/>
         <w:t>Analytical dataset</w:t>
@@ -5186,13 +5248,13 @@
         <w:tblStyle w:val="Table"/>
         <w:tblW w:w="7920" w:type="dxa"/>
         <w:jc w:val="left"/>
-        <w:tblInd w:w="-53" w:type="dxa"/>
+        <w:tblInd w:w="0" w:type="dxa"/>
         <w:tblLayout w:type="fixed"/>
         <w:tblCellMar>
-          <w:top w:w="55" w:type="dxa"/>
-          <w:left w:w="55" w:type="dxa"/>
-          <w:bottom w:w="55" w:type="dxa"/>
-          <w:right w:w="55" w:type="dxa"/>
+          <w:top w:w="0" w:type="dxa"/>
+          <w:left w:w="108" w:type="dxa"/>
+          <w:bottom w:w="0" w:type="dxa"/>
+          <w:right w:w="108" w:type="dxa"/>
         </w:tblCellMar>
         <w:tblLook w:val="0020" w:noHBand="0" w:noVBand="0" w:firstColumn="0" w:lastRow="0" w:lastColumn="0" w:firstRow="1"/>
       </w:tblPr>
@@ -5205,57 +5267,26 @@
         <w:gridCol w:w="1320"/>
       </w:tblGrid>
       <w:tr>
-        <w:trPr/>
+        <w:trPr>
+          <w:tblHeader w:val="true"/>
+        </w:trPr>
         <w:tc>
           <w:tcPr>
             <w:tcW w:w="1320" w:type="dxa"/>
             <w:tcBorders>
-              <w:top w:val="single" w:sz="4" w:space="0" w:color="000000"/>
-              <w:left w:val="single" w:sz="4" w:space="0" w:color="000000"/>
-              <w:bottom w:val="single" w:sz="4" w:space="0" w:color="000000"/>
+              <w:bottom w:val="single" w:sz="6" w:space="0" w:color="000000"/>
             </w:tcBorders>
-            <w:shd w:fill="B2B2B2" w:val="clear"/>
-            <w:vAlign w:val="center"/>
+            <w:vAlign w:val="bottom"/>
           </w:tcPr>
           <w:p>
             <w:pPr>
               <w:pStyle w:val="Compact"/>
               <w:widowControl w:val="false"/>
               <w:jc w:val="center"/>
-              <w:rPr>
-                <w:rFonts w:ascii="Ubuntu Mono" w:hAnsi="Ubuntu Mono"/>
-                <w:b/>
-                <w:b/>
-                <w:bCs/>
-                <w:i w:val="false"/>
-                <w:i w:val="false"/>
-                <w:iCs w:val="false"/>
-                <w:strike w:val="false"/>
-                <w:dstrike w:val="false"/>
-                <w:outline w:val="false"/>
-                <w:shadow w:val="false"/>
-                <w:color w:val="000000"/>
-                <w:sz w:val="18"/>
-                <w:szCs w:val="18"/>
-                <w:u w:val="none"/>
-              </w:rPr>
-            </w:pPr>
-            <w:r>
-              <w:rPr>
-                <w:rFonts w:ascii="Ubuntu Mono" w:hAnsi="Ubuntu Mono"/>
-                <w:b/>
-                <w:bCs/>
-                <w:i w:val="false"/>
-                <w:iCs w:val="false"/>
-                <w:strike w:val="false"/>
-                <w:dstrike w:val="false"/>
-                <w:outline w:val="false"/>
-                <w:shadow w:val="false"/>
-                <w:color w:val="000000"/>
-                <w:sz w:val="18"/>
-                <w:szCs w:val="18"/>
-                <w:u w:val="none"/>
-              </w:rPr>
+              <w:rPr/>
+            </w:pPr>
+            <w:r>
+              <w:rPr/>
               <w:t>id</w:t>
             </w:r>
           </w:p>
@@ -5264,52 +5295,19 @@
           <w:tcPr>
             <w:tcW w:w="1319" w:type="dxa"/>
             <w:tcBorders>
-              <w:top w:val="single" w:sz="4" w:space="0" w:color="000000"/>
-              <w:left w:val="single" w:sz="4" w:space="0" w:color="000000"/>
-              <w:bottom w:val="single" w:sz="4" w:space="0" w:color="000000"/>
+              <w:bottom w:val="single" w:sz="6" w:space="0" w:color="000000"/>
             </w:tcBorders>
-            <w:shd w:fill="B2B2B2" w:val="clear"/>
-            <w:vAlign w:val="center"/>
+            <w:vAlign w:val="bottom"/>
           </w:tcPr>
           <w:p>
             <w:pPr>
               <w:pStyle w:val="Compact"/>
               <w:widowControl w:val="false"/>
               <w:jc w:val="center"/>
-              <w:rPr>
-                <w:rFonts w:ascii="Ubuntu Mono" w:hAnsi="Ubuntu Mono"/>
-                <w:b/>
-                <w:b/>
-                <w:bCs/>
-                <w:i w:val="false"/>
-                <w:i w:val="false"/>
-                <w:iCs w:val="false"/>
-                <w:strike w:val="false"/>
-                <w:dstrike w:val="false"/>
-                <w:outline w:val="false"/>
-                <w:shadow w:val="false"/>
-                <w:color w:val="000000"/>
-                <w:sz w:val="18"/>
-                <w:szCs w:val="18"/>
-                <w:u w:val="none"/>
-              </w:rPr>
-            </w:pPr>
-            <w:r>
-              <w:rPr>
-                <w:rFonts w:ascii="Ubuntu Mono" w:hAnsi="Ubuntu Mono"/>
-                <w:b/>
-                <w:bCs/>
-                <w:i w:val="false"/>
-                <w:iCs w:val="false"/>
-                <w:strike w:val="false"/>
-                <w:dstrike w:val="false"/>
-                <w:outline w:val="false"/>
-                <w:shadow w:val="false"/>
-                <w:color w:val="000000"/>
-                <w:sz w:val="18"/>
-                <w:szCs w:val="18"/>
-                <w:u w:val="none"/>
-              </w:rPr>
+              <w:rPr/>
+            </w:pPr>
+            <w:r>
+              <w:rPr/>
               <w:t>dsex</w:t>
             </w:r>
           </w:p>
@@ -5318,52 +5316,19 @@
           <w:tcPr>
             <w:tcW w:w="1321" w:type="dxa"/>
             <w:tcBorders>
-              <w:top w:val="single" w:sz="4" w:space="0" w:color="000000"/>
-              <w:left w:val="single" w:sz="4" w:space="0" w:color="000000"/>
-              <w:bottom w:val="single" w:sz="4" w:space="0" w:color="000000"/>
+              <w:bottom w:val="single" w:sz="6" w:space="0" w:color="000000"/>
             </w:tcBorders>
-            <w:shd w:fill="B2B2B2" w:val="clear"/>
-            <w:vAlign w:val="center"/>
+            <w:vAlign w:val="bottom"/>
           </w:tcPr>
           <w:p>
             <w:pPr>
               <w:pStyle w:val="Compact"/>
               <w:widowControl w:val="false"/>
               <w:jc w:val="center"/>
-              <w:rPr>
-                <w:rFonts w:ascii="Ubuntu Mono" w:hAnsi="Ubuntu Mono"/>
-                <w:b/>
-                <w:b/>
-                <w:bCs/>
-                <w:i w:val="false"/>
-                <w:i w:val="false"/>
-                <w:iCs w:val="false"/>
-                <w:strike w:val="false"/>
-                <w:dstrike w:val="false"/>
-                <w:outline w:val="false"/>
-                <w:shadow w:val="false"/>
-                <w:color w:val="000000"/>
-                <w:sz w:val="18"/>
-                <w:szCs w:val="18"/>
-                <w:u w:val="none"/>
-              </w:rPr>
-            </w:pPr>
-            <w:r>
-              <w:rPr>
-                <w:rFonts w:ascii="Ubuntu Mono" w:hAnsi="Ubuntu Mono"/>
-                <w:b/>
-                <w:bCs/>
-                <w:i w:val="false"/>
-                <w:iCs w:val="false"/>
-                <w:strike w:val="false"/>
-                <w:dstrike w:val="false"/>
-                <w:outline w:val="false"/>
-                <w:shadow w:val="false"/>
-                <w:color w:val="000000"/>
-                <w:sz w:val="18"/>
-                <w:szCs w:val="18"/>
-                <w:u w:val="none"/>
-              </w:rPr>
+              <w:rPr/>
+            </w:pPr>
+            <w:r>
+              <w:rPr/>
               <w:t>dv</w:t>
             </w:r>
           </w:p>
@@ -5372,52 +5337,19 @@
           <w:tcPr>
             <w:tcW w:w="1321" w:type="dxa"/>
             <w:tcBorders>
-              <w:top w:val="single" w:sz="4" w:space="0" w:color="000000"/>
-              <w:left w:val="single" w:sz="4" w:space="0" w:color="000000"/>
-              <w:bottom w:val="single" w:sz="4" w:space="0" w:color="000000"/>
+              <w:bottom w:val="single" w:sz="6" w:space="0" w:color="000000"/>
             </w:tcBorders>
-            <w:shd w:fill="B2B2B2" w:val="clear"/>
-            <w:vAlign w:val="center"/>
+            <w:vAlign w:val="bottom"/>
           </w:tcPr>
           <w:p>
             <w:pPr>
               <w:pStyle w:val="Compact"/>
               <w:widowControl w:val="false"/>
               <w:jc w:val="center"/>
-              <w:rPr>
-                <w:rFonts w:ascii="Ubuntu Mono" w:hAnsi="Ubuntu Mono"/>
-                <w:b/>
-                <w:b/>
-                <w:bCs/>
-                <w:i w:val="false"/>
-                <w:i w:val="false"/>
-                <w:iCs w:val="false"/>
-                <w:strike w:val="false"/>
-                <w:dstrike w:val="false"/>
-                <w:outline w:val="false"/>
-                <w:shadow w:val="false"/>
-                <w:color w:val="000000"/>
-                <w:sz w:val="18"/>
-                <w:szCs w:val="18"/>
-                <w:u w:val="none"/>
-              </w:rPr>
-            </w:pPr>
-            <w:r>
-              <w:rPr>
-                <w:rFonts w:ascii="Ubuntu Mono" w:hAnsi="Ubuntu Mono"/>
-                <w:b/>
-                <w:bCs/>
-                <w:i w:val="false"/>
-                <w:iCs w:val="false"/>
-                <w:strike w:val="false"/>
-                <w:dstrike w:val="false"/>
-                <w:outline w:val="false"/>
-                <w:shadow w:val="false"/>
-                <w:color w:val="000000"/>
-                <w:sz w:val="18"/>
-                <w:szCs w:val="18"/>
-                <w:u w:val="none"/>
-              </w:rPr>
+              <w:rPr/>
+            </w:pPr>
+            <w:r>
+              <w:rPr/>
               <w:t>iv</w:t>
             </w:r>
           </w:p>
@@ -5426,52 +5358,19 @@
           <w:tcPr>
             <w:tcW w:w="1318" w:type="dxa"/>
             <w:tcBorders>
-              <w:top w:val="single" w:sz="4" w:space="0" w:color="000000"/>
-              <w:left w:val="single" w:sz="4" w:space="0" w:color="000000"/>
-              <w:bottom w:val="single" w:sz="4" w:space="0" w:color="000000"/>
+              <w:bottom w:val="single" w:sz="6" w:space="0" w:color="000000"/>
             </w:tcBorders>
-            <w:shd w:fill="B2B2B2" w:val="clear"/>
-            <w:vAlign w:val="center"/>
+            <w:vAlign w:val="bottom"/>
           </w:tcPr>
           <w:p>
             <w:pPr>
               <w:pStyle w:val="Compact"/>
               <w:widowControl w:val="false"/>
               <w:jc w:val="center"/>
-              <w:rPr>
-                <w:rFonts w:ascii="Ubuntu Mono" w:hAnsi="Ubuntu Mono"/>
-                <w:b/>
-                <w:b/>
-                <w:bCs/>
-                <w:i w:val="false"/>
-                <w:i w:val="false"/>
-                <w:iCs w:val="false"/>
-                <w:strike w:val="false"/>
-                <w:dstrike w:val="false"/>
-                <w:outline w:val="false"/>
-                <w:shadow w:val="false"/>
-                <w:color w:val="000000"/>
-                <w:sz w:val="18"/>
-                <w:szCs w:val="18"/>
-                <w:u w:val="none"/>
-              </w:rPr>
-            </w:pPr>
-            <w:r>
-              <w:rPr>
-                <w:rFonts w:ascii="Ubuntu Mono" w:hAnsi="Ubuntu Mono"/>
-                <w:b/>
-                <w:bCs/>
-                <w:i w:val="false"/>
-                <w:iCs w:val="false"/>
-                <w:strike w:val="false"/>
-                <w:dstrike w:val="false"/>
-                <w:outline w:val="false"/>
-                <w:shadow w:val="false"/>
-                <w:color w:val="000000"/>
-                <w:sz w:val="18"/>
-                <w:szCs w:val="18"/>
-                <w:u w:val="none"/>
-              </w:rPr>
+              <w:rPr/>
+            </w:pPr>
+            <w:r>
+              <w:rPr/>
               <w:t>dv2</w:t>
             </w:r>
           </w:p>
@@ -5480,53 +5379,19 @@
           <w:tcPr>
             <w:tcW w:w="1320" w:type="dxa"/>
             <w:tcBorders>
-              <w:top w:val="single" w:sz="4" w:space="0" w:color="000000"/>
-              <w:left w:val="single" w:sz="4" w:space="0" w:color="000000"/>
-              <w:bottom w:val="single" w:sz="4" w:space="0" w:color="000000"/>
-              <w:right w:val="single" w:sz="4" w:space="0" w:color="000000"/>
+              <w:bottom w:val="single" w:sz="6" w:space="0" w:color="000000"/>
             </w:tcBorders>
-            <w:shd w:fill="B2B2B2" w:val="clear"/>
-            <w:vAlign w:val="center"/>
+            <w:vAlign w:val="bottom"/>
           </w:tcPr>
           <w:p>
             <w:pPr>
               <w:pStyle w:val="Compact"/>
               <w:widowControl w:val="false"/>
               <w:jc w:val="center"/>
-              <w:rPr>
-                <w:rFonts w:ascii="Ubuntu Mono" w:hAnsi="Ubuntu Mono"/>
-                <w:b/>
-                <w:b/>
-                <w:bCs/>
-                <w:i w:val="false"/>
-                <w:i w:val="false"/>
-                <w:iCs w:val="false"/>
-                <w:strike w:val="false"/>
-                <w:dstrike w:val="false"/>
-                <w:outline w:val="false"/>
-                <w:shadow w:val="false"/>
-                <w:color w:val="000000"/>
-                <w:sz w:val="18"/>
-                <w:szCs w:val="18"/>
-                <w:u w:val="none"/>
-              </w:rPr>
-            </w:pPr>
-            <w:r>
-              <w:rPr>
-                <w:rFonts w:ascii="Ubuntu Mono" w:hAnsi="Ubuntu Mono"/>
-                <w:b/>
-                <w:bCs/>
-                <w:i w:val="false"/>
-                <w:iCs w:val="false"/>
-                <w:strike w:val="false"/>
-                <w:dstrike w:val="false"/>
-                <w:outline w:val="false"/>
-                <w:shadow w:val="false"/>
-                <w:color w:val="000000"/>
-                <w:sz w:val="18"/>
-                <w:szCs w:val="18"/>
-                <w:u w:val="none"/>
-              </w:rPr>
+              <w:rPr/>
+            </w:pPr>
+            <w:r>
+              <w:rPr/>
               <w:t>iv2</w:t>
             </w:r>
           </w:p>
@@ -5537,51 +5402,17 @@
         <w:tc>
           <w:tcPr>
             <w:tcW w:w="1320" w:type="dxa"/>
-            <w:tcBorders>
-              <w:left w:val="single" w:sz="4" w:space="0" w:color="000000"/>
-              <w:bottom w:val="single" w:sz="4" w:space="0" w:color="000000"/>
-            </w:tcBorders>
-            <w:vAlign w:val="center"/>
+            <w:tcBorders/>
           </w:tcPr>
           <w:p>
             <w:pPr>
               <w:pStyle w:val="Compact"/>
               <w:widowControl w:val="false"/>
               <w:jc w:val="center"/>
-              <w:rPr>
-                <w:rFonts w:ascii="Ubuntu Mono" w:hAnsi="Ubuntu Mono"/>
-                <w:b w:val="false"/>
-                <w:b w:val="false"/>
-                <w:bCs w:val="false"/>
-                <w:i w:val="false"/>
-                <w:i w:val="false"/>
-                <w:iCs w:val="false"/>
-                <w:strike w:val="false"/>
-                <w:dstrike w:val="false"/>
-                <w:outline w:val="false"/>
-                <w:shadow w:val="false"/>
-                <w:color w:val="000000"/>
-                <w:sz w:val="18"/>
-                <w:szCs w:val="18"/>
-                <w:u w:val="none"/>
-              </w:rPr>
-            </w:pPr>
-            <w:r>
-              <w:rPr>
-                <w:rFonts w:ascii="Ubuntu Mono" w:hAnsi="Ubuntu Mono"/>
-                <w:b w:val="false"/>
-                <w:bCs w:val="false"/>
-                <w:i w:val="false"/>
-                <w:iCs w:val="false"/>
-                <w:strike w:val="false"/>
-                <w:dstrike w:val="false"/>
-                <w:outline w:val="false"/>
-                <w:shadow w:val="false"/>
-                <w:color w:val="000000"/>
-                <w:sz w:val="18"/>
-                <w:szCs w:val="18"/>
-                <w:u w:val="none"/>
-              </w:rPr>
+              <w:rPr/>
+            </w:pPr>
+            <w:r>
+              <w:rPr/>
               <w:t>1</w:t>
             </w:r>
           </w:p>
@@ -5589,256 +5420,80 @@
         <w:tc>
           <w:tcPr>
             <w:tcW w:w="1319" w:type="dxa"/>
-            <w:tcBorders>
-              <w:left w:val="single" w:sz="4" w:space="0" w:color="000000"/>
-              <w:bottom w:val="single" w:sz="4" w:space="0" w:color="000000"/>
-            </w:tcBorders>
-            <w:vAlign w:val="center"/>
-          </w:tcPr>
-          <w:p>
-            <w:pPr>
-              <w:pStyle w:val="Compact"/>
-              <w:widowControl w:val="false"/>
-              <w:jc w:val="center"/>
-              <w:rPr>
-                <w:rFonts w:ascii="Ubuntu Mono" w:hAnsi="Ubuntu Mono"/>
-                <w:b w:val="false"/>
-                <w:b w:val="false"/>
-                <w:bCs w:val="false"/>
-                <w:i w:val="false"/>
-                <w:i w:val="false"/>
-                <w:iCs w:val="false"/>
-                <w:strike w:val="false"/>
-                <w:dstrike w:val="false"/>
-                <w:outline w:val="false"/>
-                <w:shadow w:val="false"/>
-                <w:color w:val="000000"/>
-                <w:sz w:val="18"/>
-                <w:szCs w:val="18"/>
-                <w:u w:val="none"/>
-              </w:rPr>
-            </w:pPr>
-            <w:r>
-              <w:rPr>
-                <w:rFonts w:ascii="Ubuntu Mono" w:hAnsi="Ubuntu Mono"/>
-                <w:b w:val="false"/>
-                <w:bCs w:val="false"/>
-                <w:i w:val="false"/>
-                <w:iCs w:val="false"/>
-                <w:strike w:val="false"/>
-                <w:dstrike w:val="false"/>
-                <w:outline w:val="false"/>
-                <w:shadow w:val="false"/>
-                <w:color w:val="000000"/>
-                <w:sz w:val="18"/>
-                <w:szCs w:val="18"/>
-                <w:u w:val="none"/>
-              </w:rPr>
+            <w:tcBorders/>
+          </w:tcPr>
+          <w:p>
+            <w:pPr>
+              <w:pStyle w:val="Compact"/>
+              <w:widowControl w:val="false"/>
+              <w:rPr/>
+            </w:pPr>
+            <w:r>
+              <w:rPr/>
             </w:r>
           </w:p>
         </w:tc>
         <w:tc>
           <w:tcPr>
             <w:tcW w:w="1321" w:type="dxa"/>
-            <w:tcBorders>
-              <w:left w:val="single" w:sz="4" w:space="0" w:color="000000"/>
-              <w:bottom w:val="single" w:sz="4" w:space="0" w:color="000000"/>
-            </w:tcBorders>
-            <w:vAlign w:val="center"/>
-          </w:tcPr>
-          <w:p>
-            <w:pPr>
-              <w:pStyle w:val="Compact"/>
-              <w:widowControl w:val="false"/>
-              <w:jc w:val="center"/>
-              <w:rPr>
-                <w:rFonts w:ascii="Ubuntu Mono" w:hAnsi="Ubuntu Mono"/>
-                <w:b w:val="false"/>
-                <w:b w:val="false"/>
-                <w:bCs w:val="false"/>
-                <w:i w:val="false"/>
-                <w:i w:val="false"/>
-                <w:iCs w:val="false"/>
-                <w:strike w:val="false"/>
-                <w:dstrike w:val="false"/>
-                <w:outline w:val="false"/>
-                <w:shadow w:val="false"/>
-                <w:color w:val="000000"/>
-                <w:sz w:val="18"/>
-                <w:szCs w:val="18"/>
-                <w:u w:val="none"/>
-              </w:rPr>
-            </w:pPr>
-            <w:r>
-              <w:rPr>
-                <w:rFonts w:ascii="Ubuntu Mono" w:hAnsi="Ubuntu Mono"/>
-                <w:b w:val="false"/>
-                <w:bCs w:val="false"/>
-                <w:i w:val="false"/>
-                <w:iCs w:val="false"/>
-                <w:strike w:val="false"/>
-                <w:dstrike w:val="false"/>
-                <w:outline w:val="false"/>
-                <w:shadow w:val="false"/>
-                <w:color w:val="000000"/>
-                <w:sz w:val="18"/>
-                <w:szCs w:val="18"/>
-                <w:u w:val="none"/>
-              </w:rPr>
+            <w:tcBorders/>
+          </w:tcPr>
+          <w:p>
+            <w:pPr>
+              <w:pStyle w:val="Compact"/>
+              <w:widowControl w:val="false"/>
+              <w:rPr/>
+            </w:pPr>
+            <w:r>
+              <w:rPr/>
             </w:r>
           </w:p>
         </w:tc>
         <w:tc>
           <w:tcPr>
             <w:tcW w:w="1321" w:type="dxa"/>
-            <w:tcBorders>
-              <w:left w:val="single" w:sz="4" w:space="0" w:color="000000"/>
-              <w:bottom w:val="single" w:sz="4" w:space="0" w:color="000000"/>
-            </w:tcBorders>
-            <w:vAlign w:val="center"/>
-          </w:tcPr>
-          <w:p>
-            <w:pPr>
-              <w:pStyle w:val="Compact"/>
-              <w:widowControl w:val="false"/>
-              <w:jc w:val="center"/>
-              <w:rPr>
-                <w:rFonts w:ascii="Ubuntu Mono" w:hAnsi="Ubuntu Mono"/>
-                <w:b w:val="false"/>
-                <w:b w:val="false"/>
-                <w:bCs w:val="false"/>
-                <w:i w:val="false"/>
-                <w:i w:val="false"/>
-                <w:iCs w:val="false"/>
-                <w:strike w:val="false"/>
-                <w:dstrike w:val="false"/>
-                <w:outline w:val="false"/>
-                <w:shadow w:val="false"/>
-                <w:color w:val="000000"/>
-                <w:sz w:val="18"/>
-                <w:szCs w:val="18"/>
-                <w:u w:val="none"/>
-              </w:rPr>
-            </w:pPr>
-            <w:r>
-              <w:rPr>
-                <w:rFonts w:ascii="Ubuntu Mono" w:hAnsi="Ubuntu Mono"/>
-                <w:b w:val="false"/>
-                <w:bCs w:val="false"/>
-                <w:i w:val="false"/>
-                <w:iCs w:val="false"/>
-                <w:strike w:val="false"/>
-                <w:dstrike w:val="false"/>
-                <w:outline w:val="false"/>
-                <w:shadow w:val="false"/>
-                <w:color w:val="000000"/>
-                <w:sz w:val="18"/>
-                <w:szCs w:val="18"/>
-                <w:u w:val="none"/>
-              </w:rPr>
+            <w:tcBorders/>
+          </w:tcPr>
+          <w:p>
+            <w:pPr>
+              <w:pStyle w:val="Compact"/>
+              <w:widowControl w:val="false"/>
+              <w:rPr/>
+            </w:pPr>
+            <w:r>
+              <w:rPr/>
             </w:r>
           </w:p>
         </w:tc>
         <w:tc>
           <w:tcPr>
             <w:tcW w:w="1318" w:type="dxa"/>
-            <w:tcBorders>
-              <w:left w:val="single" w:sz="4" w:space="0" w:color="000000"/>
-              <w:bottom w:val="single" w:sz="4" w:space="0" w:color="000000"/>
-            </w:tcBorders>
-            <w:vAlign w:val="center"/>
-          </w:tcPr>
-          <w:p>
-            <w:pPr>
-              <w:pStyle w:val="Compact"/>
-              <w:widowControl w:val="false"/>
-              <w:jc w:val="center"/>
-              <w:rPr>
-                <w:rFonts w:ascii="Ubuntu Mono" w:hAnsi="Ubuntu Mono"/>
-                <w:b w:val="false"/>
-                <w:b w:val="false"/>
-                <w:bCs w:val="false"/>
-                <w:i w:val="false"/>
-                <w:i w:val="false"/>
-                <w:iCs w:val="false"/>
-                <w:strike w:val="false"/>
-                <w:dstrike w:val="false"/>
-                <w:outline w:val="false"/>
-                <w:shadow w:val="false"/>
-                <w:color w:val="000000"/>
-                <w:sz w:val="18"/>
-                <w:szCs w:val="18"/>
-                <w:u w:val="none"/>
-              </w:rPr>
-            </w:pPr>
-            <w:r>
-              <w:rPr>
-                <w:rFonts w:ascii="Ubuntu Mono" w:hAnsi="Ubuntu Mono"/>
-                <w:b w:val="false"/>
-                <w:bCs w:val="false"/>
-                <w:i w:val="false"/>
-                <w:iCs w:val="false"/>
-                <w:strike w:val="false"/>
-                <w:dstrike w:val="false"/>
-                <w:outline w:val="false"/>
-                <w:shadow w:val="false"/>
-                <w:color w:val="000000"/>
-                <w:sz w:val="18"/>
-                <w:szCs w:val="18"/>
-                <w:u w:val="none"/>
-              </w:rPr>
+            <w:tcBorders/>
+          </w:tcPr>
+          <w:p>
+            <w:pPr>
+              <w:pStyle w:val="Compact"/>
+              <w:widowControl w:val="false"/>
+              <w:rPr/>
+            </w:pPr>
+            <w:r>
+              <w:rPr/>
             </w:r>
           </w:p>
         </w:tc>
         <w:tc>
           <w:tcPr>
             <w:tcW w:w="1320" w:type="dxa"/>
-            <w:tcBorders>
-              <w:left w:val="single" w:sz="4" w:space="0" w:color="000000"/>
-              <w:bottom w:val="single" w:sz="4" w:space="0" w:color="000000"/>
-              <w:right w:val="single" w:sz="4" w:space="0" w:color="000000"/>
-            </w:tcBorders>
-            <w:vAlign w:val="center"/>
-          </w:tcPr>
-          <w:p>
-            <w:pPr>
-              <w:pStyle w:val="Compact"/>
-              <w:widowControl w:val="false"/>
-              <w:jc w:val="center"/>
-              <w:rPr>
-                <w:rFonts w:ascii="Ubuntu Mono" w:hAnsi="Ubuntu Mono"/>
-                <w:b w:val="false"/>
-                <w:b w:val="false"/>
-                <w:bCs w:val="false"/>
-                <w:i w:val="false"/>
-                <w:i w:val="false"/>
-                <w:iCs w:val="false"/>
-                <w:strike w:val="false"/>
-                <w:dstrike w:val="false"/>
-                <w:outline w:val="false"/>
-                <w:shadow w:val="false"/>
-                <w:color w:val="000000"/>
-                <w:sz w:val="18"/>
-                <w:szCs w:val="18"/>
-                <w:u w:val="none"/>
-              </w:rPr>
-            </w:pPr>
-            <w:r>
-              <w:rPr>
-                <w:rFonts w:ascii="Ubuntu Mono" w:hAnsi="Ubuntu Mono"/>
-                <w:b w:val="false"/>
-                <w:bCs w:val="false"/>
-                <w:i w:val="false"/>
-                <w:iCs w:val="false"/>
-                <w:strike w:val="false"/>
-                <w:dstrike w:val="false"/>
-                <w:outline w:val="false"/>
-                <w:shadow w:val="false"/>
-                <w:color w:val="000000"/>
-                <w:sz w:val="18"/>
-                <w:szCs w:val="18"/>
-                <w:u w:val="none"/>
-              </w:rPr>
+            <w:tcBorders/>
+          </w:tcPr>
+          <w:p>
+            <w:pPr>
+              <w:pStyle w:val="Compact"/>
+              <w:widowControl w:val="false"/>
+              <w:rPr/>
+            </w:pPr>
+            <w:r>
+              <w:rPr/>
             </w:r>
           </w:p>
         </w:tc>
@@ -5848,51 +5503,17 @@
         <w:tc>
           <w:tcPr>
             <w:tcW w:w="1320" w:type="dxa"/>
-            <w:tcBorders>
-              <w:left w:val="single" w:sz="4" w:space="0" w:color="000000"/>
-              <w:bottom w:val="single" w:sz="4" w:space="0" w:color="000000"/>
-            </w:tcBorders>
-            <w:vAlign w:val="center"/>
+            <w:tcBorders/>
           </w:tcPr>
           <w:p>
             <w:pPr>
               <w:pStyle w:val="Compact"/>
               <w:widowControl w:val="false"/>
               <w:jc w:val="center"/>
-              <w:rPr>
-                <w:rFonts w:ascii="Ubuntu Mono" w:hAnsi="Ubuntu Mono"/>
-                <w:b w:val="false"/>
-                <w:b w:val="false"/>
-                <w:bCs w:val="false"/>
-                <w:i w:val="false"/>
-                <w:i w:val="false"/>
-                <w:iCs w:val="false"/>
-                <w:strike w:val="false"/>
-                <w:dstrike w:val="false"/>
-                <w:outline w:val="false"/>
-                <w:shadow w:val="false"/>
-                <w:color w:val="000000"/>
-                <w:sz w:val="18"/>
-                <w:szCs w:val="18"/>
-                <w:u w:val="none"/>
-              </w:rPr>
-            </w:pPr>
-            <w:r>
-              <w:rPr>
-                <w:rFonts w:ascii="Ubuntu Mono" w:hAnsi="Ubuntu Mono"/>
-                <w:b w:val="false"/>
-                <w:bCs w:val="false"/>
-                <w:i w:val="false"/>
-                <w:iCs w:val="false"/>
-                <w:strike w:val="false"/>
-                <w:dstrike w:val="false"/>
-                <w:outline w:val="false"/>
-                <w:shadow w:val="false"/>
-                <w:color w:val="000000"/>
-                <w:sz w:val="18"/>
-                <w:szCs w:val="18"/>
-                <w:u w:val="none"/>
-              </w:rPr>
+              <w:rPr/>
+            </w:pPr>
+            <w:r>
+              <w:rPr/>
               <w:t>2</w:t>
             </w:r>
           </w:p>
@@ -5900,256 +5521,80 @@
         <w:tc>
           <w:tcPr>
             <w:tcW w:w="1319" w:type="dxa"/>
-            <w:tcBorders>
-              <w:left w:val="single" w:sz="4" w:space="0" w:color="000000"/>
-              <w:bottom w:val="single" w:sz="4" w:space="0" w:color="000000"/>
-            </w:tcBorders>
-            <w:vAlign w:val="center"/>
-          </w:tcPr>
-          <w:p>
-            <w:pPr>
-              <w:pStyle w:val="Compact"/>
-              <w:widowControl w:val="false"/>
-              <w:jc w:val="center"/>
-              <w:rPr>
-                <w:rFonts w:ascii="Ubuntu Mono" w:hAnsi="Ubuntu Mono"/>
-                <w:b w:val="false"/>
-                <w:b w:val="false"/>
-                <w:bCs w:val="false"/>
-                <w:i w:val="false"/>
-                <w:i w:val="false"/>
-                <w:iCs w:val="false"/>
-                <w:strike w:val="false"/>
-                <w:dstrike w:val="false"/>
-                <w:outline w:val="false"/>
-                <w:shadow w:val="false"/>
-                <w:color w:val="000000"/>
-                <w:sz w:val="18"/>
-                <w:szCs w:val="18"/>
-                <w:u w:val="none"/>
-              </w:rPr>
-            </w:pPr>
-            <w:r>
-              <w:rPr>
-                <w:rFonts w:ascii="Ubuntu Mono" w:hAnsi="Ubuntu Mono"/>
-                <w:b w:val="false"/>
-                <w:bCs w:val="false"/>
-                <w:i w:val="false"/>
-                <w:iCs w:val="false"/>
-                <w:strike w:val="false"/>
-                <w:dstrike w:val="false"/>
-                <w:outline w:val="false"/>
-                <w:shadow w:val="false"/>
-                <w:color w:val="000000"/>
-                <w:sz w:val="18"/>
-                <w:szCs w:val="18"/>
-                <w:u w:val="none"/>
-              </w:rPr>
+            <w:tcBorders/>
+          </w:tcPr>
+          <w:p>
+            <w:pPr>
+              <w:pStyle w:val="Compact"/>
+              <w:widowControl w:val="false"/>
+              <w:rPr/>
+            </w:pPr>
+            <w:r>
+              <w:rPr/>
             </w:r>
           </w:p>
         </w:tc>
         <w:tc>
           <w:tcPr>
             <w:tcW w:w="1321" w:type="dxa"/>
-            <w:tcBorders>
-              <w:left w:val="single" w:sz="4" w:space="0" w:color="000000"/>
-              <w:bottom w:val="single" w:sz="4" w:space="0" w:color="000000"/>
-            </w:tcBorders>
-            <w:vAlign w:val="center"/>
-          </w:tcPr>
-          <w:p>
-            <w:pPr>
-              <w:pStyle w:val="Compact"/>
-              <w:widowControl w:val="false"/>
-              <w:jc w:val="center"/>
-              <w:rPr>
-                <w:rFonts w:ascii="Ubuntu Mono" w:hAnsi="Ubuntu Mono"/>
-                <w:b w:val="false"/>
-                <w:b w:val="false"/>
-                <w:bCs w:val="false"/>
-                <w:i w:val="false"/>
-                <w:i w:val="false"/>
-                <w:iCs w:val="false"/>
-                <w:strike w:val="false"/>
-                <w:dstrike w:val="false"/>
-                <w:outline w:val="false"/>
-                <w:shadow w:val="false"/>
-                <w:color w:val="000000"/>
-                <w:sz w:val="18"/>
-                <w:szCs w:val="18"/>
-                <w:u w:val="none"/>
-              </w:rPr>
-            </w:pPr>
-            <w:r>
-              <w:rPr>
-                <w:rFonts w:ascii="Ubuntu Mono" w:hAnsi="Ubuntu Mono"/>
-                <w:b w:val="false"/>
-                <w:bCs w:val="false"/>
-                <w:i w:val="false"/>
-                <w:iCs w:val="false"/>
-                <w:strike w:val="false"/>
-                <w:dstrike w:val="false"/>
-                <w:outline w:val="false"/>
-                <w:shadow w:val="false"/>
-                <w:color w:val="000000"/>
-                <w:sz w:val="18"/>
-                <w:szCs w:val="18"/>
-                <w:u w:val="none"/>
-              </w:rPr>
+            <w:tcBorders/>
+          </w:tcPr>
+          <w:p>
+            <w:pPr>
+              <w:pStyle w:val="Compact"/>
+              <w:widowControl w:val="false"/>
+              <w:rPr/>
+            </w:pPr>
+            <w:r>
+              <w:rPr/>
             </w:r>
           </w:p>
         </w:tc>
         <w:tc>
           <w:tcPr>
             <w:tcW w:w="1321" w:type="dxa"/>
-            <w:tcBorders>
-              <w:left w:val="single" w:sz="4" w:space="0" w:color="000000"/>
-              <w:bottom w:val="single" w:sz="4" w:space="0" w:color="000000"/>
-            </w:tcBorders>
-            <w:vAlign w:val="center"/>
-          </w:tcPr>
-          <w:p>
-            <w:pPr>
-              <w:pStyle w:val="Compact"/>
-              <w:widowControl w:val="false"/>
-              <w:jc w:val="center"/>
-              <w:rPr>
-                <w:rFonts w:ascii="Ubuntu Mono" w:hAnsi="Ubuntu Mono"/>
-                <w:b w:val="false"/>
-                <w:b w:val="false"/>
-                <w:bCs w:val="false"/>
-                <w:i w:val="false"/>
-                <w:i w:val="false"/>
-                <w:iCs w:val="false"/>
-                <w:strike w:val="false"/>
-                <w:dstrike w:val="false"/>
-                <w:outline w:val="false"/>
-                <w:shadow w:val="false"/>
-                <w:color w:val="000000"/>
-                <w:sz w:val="18"/>
-                <w:szCs w:val="18"/>
-                <w:u w:val="none"/>
-              </w:rPr>
-            </w:pPr>
-            <w:r>
-              <w:rPr>
-                <w:rFonts w:ascii="Ubuntu Mono" w:hAnsi="Ubuntu Mono"/>
-                <w:b w:val="false"/>
-                <w:bCs w:val="false"/>
-                <w:i w:val="false"/>
-                <w:iCs w:val="false"/>
-                <w:strike w:val="false"/>
-                <w:dstrike w:val="false"/>
-                <w:outline w:val="false"/>
-                <w:shadow w:val="false"/>
-                <w:color w:val="000000"/>
-                <w:sz w:val="18"/>
-                <w:szCs w:val="18"/>
-                <w:u w:val="none"/>
-              </w:rPr>
+            <w:tcBorders/>
+          </w:tcPr>
+          <w:p>
+            <w:pPr>
+              <w:pStyle w:val="Compact"/>
+              <w:widowControl w:val="false"/>
+              <w:rPr/>
+            </w:pPr>
+            <w:r>
+              <w:rPr/>
             </w:r>
           </w:p>
         </w:tc>
         <w:tc>
           <w:tcPr>
             <w:tcW w:w="1318" w:type="dxa"/>
-            <w:tcBorders>
-              <w:left w:val="single" w:sz="4" w:space="0" w:color="000000"/>
-              <w:bottom w:val="single" w:sz="4" w:space="0" w:color="000000"/>
-            </w:tcBorders>
-            <w:vAlign w:val="center"/>
-          </w:tcPr>
-          <w:p>
-            <w:pPr>
-              <w:pStyle w:val="Compact"/>
-              <w:widowControl w:val="false"/>
-              <w:jc w:val="center"/>
-              <w:rPr>
-                <w:rFonts w:ascii="Ubuntu Mono" w:hAnsi="Ubuntu Mono"/>
-                <w:b w:val="false"/>
-                <w:b w:val="false"/>
-                <w:bCs w:val="false"/>
-                <w:i w:val="false"/>
-                <w:i w:val="false"/>
-                <w:iCs w:val="false"/>
-                <w:strike w:val="false"/>
-                <w:dstrike w:val="false"/>
-                <w:outline w:val="false"/>
-                <w:shadow w:val="false"/>
-                <w:color w:val="000000"/>
-                <w:sz w:val="18"/>
-                <w:szCs w:val="18"/>
-                <w:u w:val="none"/>
-              </w:rPr>
-            </w:pPr>
-            <w:r>
-              <w:rPr>
-                <w:rFonts w:ascii="Ubuntu Mono" w:hAnsi="Ubuntu Mono"/>
-                <w:b w:val="false"/>
-                <w:bCs w:val="false"/>
-                <w:i w:val="false"/>
-                <w:iCs w:val="false"/>
-                <w:strike w:val="false"/>
-                <w:dstrike w:val="false"/>
-                <w:outline w:val="false"/>
-                <w:shadow w:val="false"/>
-                <w:color w:val="000000"/>
-                <w:sz w:val="18"/>
-                <w:szCs w:val="18"/>
-                <w:u w:val="none"/>
-              </w:rPr>
+            <w:tcBorders/>
+          </w:tcPr>
+          <w:p>
+            <w:pPr>
+              <w:pStyle w:val="Compact"/>
+              <w:widowControl w:val="false"/>
+              <w:rPr/>
+            </w:pPr>
+            <w:r>
+              <w:rPr/>
             </w:r>
           </w:p>
         </w:tc>
         <w:tc>
           <w:tcPr>
             <w:tcW w:w="1320" w:type="dxa"/>
-            <w:tcBorders>
-              <w:left w:val="single" w:sz="4" w:space="0" w:color="000000"/>
-              <w:bottom w:val="single" w:sz="4" w:space="0" w:color="000000"/>
-              <w:right w:val="single" w:sz="4" w:space="0" w:color="000000"/>
-            </w:tcBorders>
-            <w:vAlign w:val="center"/>
-          </w:tcPr>
-          <w:p>
-            <w:pPr>
-              <w:pStyle w:val="Compact"/>
-              <w:widowControl w:val="false"/>
-              <w:jc w:val="center"/>
-              <w:rPr>
-                <w:rFonts w:ascii="Ubuntu Mono" w:hAnsi="Ubuntu Mono"/>
-                <w:b w:val="false"/>
-                <w:b w:val="false"/>
-                <w:bCs w:val="false"/>
-                <w:i w:val="false"/>
-                <w:i w:val="false"/>
-                <w:iCs w:val="false"/>
-                <w:strike w:val="false"/>
-                <w:dstrike w:val="false"/>
-                <w:outline w:val="false"/>
-                <w:shadow w:val="false"/>
-                <w:color w:val="000000"/>
-                <w:sz w:val="18"/>
-                <w:szCs w:val="18"/>
-                <w:u w:val="none"/>
-              </w:rPr>
-            </w:pPr>
-            <w:r>
-              <w:rPr>
-                <w:rFonts w:ascii="Ubuntu Mono" w:hAnsi="Ubuntu Mono"/>
-                <w:b w:val="false"/>
-                <w:bCs w:val="false"/>
-                <w:i w:val="false"/>
-                <w:iCs w:val="false"/>
-                <w:strike w:val="false"/>
-                <w:dstrike w:val="false"/>
-                <w:outline w:val="false"/>
-                <w:shadow w:val="false"/>
-                <w:color w:val="000000"/>
-                <w:sz w:val="18"/>
-                <w:szCs w:val="18"/>
-                <w:u w:val="none"/>
-              </w:rPr>
+            <w:tcBorders/>
+          </w:tcPr>
+          <w:p>
+            <w:pPr>
+              <w:pStyle w:val="Compact"/>
+              <w:widowControl w:val="false"/>
+              <w:rPr/>
+            </w:pPr>
+            <w:r>
+              <w:rPr/>
             </w:r>
           </w:p>
         </w:tc>
@@ -6159,51 +5604,17 @@
         <w:tc>
           <w:tcPr>
             <w:tcW w:w="1320" w:type="dxa"/>
-            <w:tcBorders>
-              <w:left w:val="single" w:sz="4" w:space="0" w:color="000000"/>
-              <w:bottom w:val="single" w:sz="4" w:space="0" w:color="000000"/>
-            </w:tcBorders>
-            <w:vAlign w:val="center"/>
+            <w:tcBorders/>
           </w:tcPr>
           <w:p>
             <w:pPr>
               <w:pStyle w:val="Compact"/>
               <w:widowControl w:val="false"/>
               <w:jc w:val="center"/>
-              <w:rPr>
-                <w:rFonts w:ascii="Ubuntu Mono" w:hAnsi="Ubuntu Mono"/>
-                <w:b w:val="false"/>
-                <w:b w:val="false"/>
-                <w:bCs w:val="false"/>
-                <w:i w:val="false"/>
-                <w:i w:val="false"/>
-                <w:iCs w:val="false"/>
-                <w:strike w:val="false"/>
-                <w:dstrike w:val="false"/>
-                <w:outline w:val="false"/>
-                <w:shadow w:val="false"/>
-                <w:color w:val="000000"/>
-                <w:sz w:val="18"/>
-                <w:szCs w:val="18"/>
-                <w:u w:val="none"/>
-              </w:rPr>
-            </w:pPr>
-            <w:r>
-              <w:rPr>
-                <w:rFonts w:ascii="Ubuntu Mono" w:hAnsi="Ubuntu Mono"/>
-                <w:b w:val="false"/>
-                <w:bCs w:val="false"/>
-                <w:i w:val="false"/>
-                <w:iCs w:val="false"/>
-                <w:strike w:val="false"/>
-                <w:dstrike w:val="false"/>
-                <w:outline w:val="false"/>
-                <w:shadow w:val="false"/>
-                <w:color w:val="000000"/>
-                <w:sz w:val="18"/>
-                <w:szCs w:val="18"/>
-                <w:u w:val="none"/>
-              </w:rPr>
+              <w:rPr/>
+            </w:pPr>
+            <w:r>
+              <w:rPr/>
               <w:t>3</w:t>
             </w:r>
           </w:p>
@@ -6211,256 +5622,80 @@
         <w:tc>
           <w:tcPr>
             <w:tcW w:w="1319" w:type="dxa"/>
-            <w:tcBorders>
-              <w:left w:val="single" w:sz="4" w:space="0" w:color="000000"/>
-              <w:bottom w:val="single" w:sz="4" w:space="0" w:color="000000"/>
-            </w:tcBorders>
-            <w:vAlign w:val="center"/>
-          </w:tcPr>
-          <w:p>
-            <w:pPr>
-              <w:pStyle w:val="Compact"/>
-              <w:widowControl w:val="false"/>
-              <w:jc w:val="center"/>
-              <w:rPr>
-                <w:rFonts w:ascii="Ubuntu Mono" w:hAnsi="Ubuntu Mono"/>
-                <w:b w:val="false"/>
-                <w:b w:val="false"/>
-                <w:bCs w:val="false"/>
-                <w:i w:val="false"/>
-                <w:i w:val="false"/>
-                <w:iCs w:val="false"/>
-                <w:strike w:val="false"/>
-                <w:dstrike w:val="false"/>
-                <w:outline w:val="false"/>
-                <w:shadow w:val="false"/>
-                <w:color w:val="000000"/>
-                <w:sz w:val="18"/>
-                <w:szCs w:val="18"/>
-                <w:u w:val="none"/>
-              </w:rPr>
-            </w:pPr>
-            <w:r>
-              <w:rPr>
-                <w:rFonts w:ascii="Ubuntu Mono" w:hAnsi="Ubuntu Mono"/>
-                <w:b w:val="false"/>
-                <w:bCs w:val="false"/>
-                <w:i w:val="false"/>
-                <w:iCs w:val="false"/>
-                <w:strike w:val="false"/>
-                <w:dstrike w:val="false"/>
-                <w:outline w:val="false"/>
-                <w:shadow w:val="false"/>
-                <w:color w:val="000000"/>
-                <w:sz w:val="18"/>
-                <w:szCs w:val="18"/>
-                <w:u w:val="none"/>
-              </w:rPr>
+            <w:tcBorders/>
+          </w:tcPr>
+          <w:p>
+            <w:pPr>
+              <w:pStyle w:val="Compact"/>
+              <w:widowControl w:val="false"/>
+              <w:rPr/>
+            </w:pPr>
+            <w:r>
+              <w:rPr/>
             </w:r>
           </w:p>
         </w:tc>
         <w:tc>
           <w:tcPr>
             <w:tcW w:w="1321" w:type="dxa"/>
-            <w:tcBorders>
-              <w:left w:val="single" w:sz="4" w:space="0" w:color="000000"/>
-              <w:bottom w:val="single" w:sz="4" w:space="0" w:color="000000"/>
-            </w:tcBorders>
-            <w:vAlign w:val="center"/>
-          </w:tcPr>
-          <w:p>
-            <w:pPr>
-              <w:pStyle w:val="Compact"/>
-              <w:widowControl w:val="false"/>
-              <w:jc w:val="center"/>
-              <w:rPr>
-                <w:rFonts w:ascii="Ubuntu Mono" w:hAnsi="Ubuntu Mono"/>
-                <w:b w:val="false"/>
-                <w:b w:val="false"/>
-                <w:bCs w:val="false"/>
-                <w:i w:val="false"/>
-                <w:i w:val="false"/>
-                <w:iCs w:val="false"/>
-                <w:strike w:val="false"/>
-                <w:dstrike w:val="false"/>
-                <w:outline w:val="false"/>
-                <w:shadow w:val="false"/>
-                <w:color w:val="000000"/>
-                <w:sz w:val="18"/>
-                <w:szCs w:val="18"/>
-                <w:u w:val="none"/>
-              </w:rPr>
-            </w:pPr>
-            <w:r>
-              <w:rPr>
-                <w:rFonts w:ascii="Ubuntu Mono" w:hAnsi="Ubuntu Mono"/>
-                <w:b w:val="false"/>
-                <w:bCs w:val="false"/>
-                <w:i w:val="false"/>
-                <w:iCs w:val="false"/>
-                <w:strike w:val="false"/>
-                <w:dstrike w:val="false"/>
-                <w:outline w:val="false"/>
-                <w:shadow w:val="false"/>
-                <w:color w:val="000000"/>
-                <w:sz w:val="18"/>
-                <w:szCs w:val="18"/>
-                <w:u w:val="none"/>
-              </w:rPr>
+            <w:tcBorders/>
+          </w:tcPr>
+          <w:p>
+            <w:pPr>
+              <w:pStyle w:val="Compact"/>
+              <w:widowControl w:val="false"/>
+              <w:rPr/>
+            </w:pPr>
+            <w:r>
+              <w:rPr/>
             </w:r>
           </w:p>
         </w:tc>
         <w:tc>
           <w:tcPr>
             <w:tcW w:w="1321" w:type="dxa"/>
-            <w:tcBorders>
-              <w:left w:val="single" w:sz="4" w:space="0" w:color="000000"/>
-              <w:bottom w:val="single" w:sz="4" w:space="0" w:color="000000"/>
-            </w:tcBorders>
-            <w:vAlign w:val="center"/>
-          </w:tcPr>
-          <w:p>
-            <w:pPr>
-              <w:pStyle w:val="Compact"/>
-              <w:widowControl w:val="false"/>
-              <w:jc w:val="center"/>
-              <w:rPr>
-                <w:rFonts w:ascii="Ubuntu Mono" w:hAnsi="Ubuntu Mono"/>
-                <w:b w:val="false"/>
-                <w:b w:val="false"/>
-                <w:bCs w:val="false"/>
-                <w:i w:val="false"/>
-                <w:i w:val="false"/>
-                <w:iCs w:val="false"/>
-                <w:strike w:val="false"/>
-                <w:dstrike w:val="false"/>
-                <w:outline w:val="false"/>
-                <w:shadow w:val="false"/>
-                <w:color w:val="000000"/>
-                <w:sz w:val="18"/>
-                <w:szCs w:val="18"/>
-                <w:u w:val="none"/>
-              </w:rPr>
-            </w:pPr>
-            <w:r>
-              <w:rPr>
-                <w:rFonts w:ascii="Ubuntu Mono" w:hAnsi="Ubuntu Mono"/>
-                <w:b w:val="false"/>
-                <w:bCs w:val="false"/>
-                <w:i w:val="false"/>
-                <w:iCs w:val="false"/>
-                <w:strike w:val="false"/>
-                <w:dstrike w:val="false"/>
-                <w:outline w:val="false"/>
-                <w:shadow w:val="false"/>
-                <w:color w:val="000000"/>
-                <w:sz w:val="18"/>
-                <w:szCs w:val="18"/>
-                <w:u w:val="none"/>
-              </w:rPr>
+            <w:tcBorders/>
+          </w:tcPr>
+          <w:p>
+            <w:pPr>
+              <w:pStyle w:val="Compact"/>
+              <w:widowControl w:val="false"/>
+              <w:rPr/>
+            </w:pPr>
+            <w:r>
+              <w:rPr/>
             </w:r>
           </w:p>
         </w:tc>
         <w:tc>
           <w:tcPr>
             <w:tcW w:w="1318" w:type="dxa"/>
-            <w:tcBorders>
-              <w:left w:val="single" w:sz="4" w:space="0" w:color="000000"/>
-              <w:bottom w:val="single" w:sz="4" w:space="0" w:color="000000"/>
-            </w:tcBorders>
-            <w:vAlign w:val="center"/>
-          </w:tcPr>
-          <w:p>
-            <w:pPr>
-              <w:pStyle w:val="Compact"/>
-              <w:widowControl w:val="false"/>
-              <w:jc w:val="center"/>
-              <w:rPr>
-                <w:rFonts w:ascii="Ubuntu Mono" w:hAnsi="Ubuntu Mono"/>
-                <w:b w:val="false"/>
-                <w:b w:val="false"/>
-                <w:bCs w:val="false"/>
-                <w:i w:val="false"/>
-                <w:i w:val="false"/>
-                <w:iCs w:val="false"/>
-                <w:strike w:val="false"/>
-                <w:dstrike w:val="false"/>
-                <w:outline w:val="false"/>
-                <w:shadow w:val="false"/>
-                <w:color w:val="000000"/>
-                <w:sz w:val="18"/>
-                <w:szCs w:val="18"/>
-                <w:u w:val="none"/>
-              </w:rPr>
-            </w:pPr>
-            <w:r>
-              <w:rPr>
-                <w:rFonts w:ascii="Ubuntu Mono" w:hAnsi="Ubuntu Mono"/>
-                <w:b w:val="false"/>
-                <w:bCs w:val="false"/>
-                <w:i w:val="false"/>
-                <w:iCs w:val="false"/>
-                <w:strike w:val="false"/>
-                <w:dstrike w:val="false"/>
-                <w:outline w:val="false"/>
-                <w:shadow w:val="false"/>
-                <w:color w:val="000000"/>
-                <w:sz w:val="18"/>
-                <w:szCs w:val="18"/>
-                <w:u w:val="none"/>
-              </w:rPr>
+            <w:tcBorders/>
+          </w:tcPr>
+          <w:p>
+            <w:pPr>
+              <w:pStyle w:val="Compact"/>
+              <w:widowControl w:val="false"/>
+              <w:rPr/>
+            </w:pPr>
+            <w:r>
+              <w:rPr/>
             </w:r>
           </w:p>
         </w:tc>
         <w:tc>
           <w:tcPr>
             <w:tcW w:w="1320" w:type="dxa"/>
-            <w:tcBorders>
-              <w:left w:val="single" w:sz="4" w:space="0" w:color="000000"/>
-              <w:bottom w:val="single" w:sz="4" w:space="0" w:color="000000"/>
-              <w:right w:val="single" w:sz="4" w:space="0" w:color="000000"/>
-            </w:tcBorders>
-            <w:vAlign w:val="center"/>
-          </w:tcPr>
-          <w:p>
-            <w:pPr>
-              <w:pStyle w:val="Compact"/>
-              <w:widowControl w:val="false"/>
-              <w:jc w:val="center"/>
-              <w:rPr>
-                <w:rFonts w:ascii="Ubuntu Mono" w:hAnsi="Ubuntu Mono"/>
-                <w:b w:val="false"/>
-                <w:b w:val="false"/>
-                <w:bCs w:val="false"/>
-                <w:i w:val="false"/>
-                <w:i w:val="false"/>
-                <w:iCs w:val="false"/>
-                <w:strike w:val="false"/>
-                <w:dstrike w:val="false"/>
-                <w:outline w:val="false"/>
-                <w:shadow w:val="false"/>
-                <w:color w:val="000000"/>
-                <w:sz w:val="18"/>
-                <w:szCs w:val="18"/>
-                <w:u w:val="none"/>
-              </w:rPr>
-            </w:pPr>
-            <w:r>
-              <w:rPr>
-                <w:rFonts w:ascii="Ubuntu Mono" w:hAnsi="Ubuntu Mono"/>
-                <w:b w:val="false"/>
-                <w:bCs w:val="false"/>
-                <w:i w:val="false"/>
-                <w:iCs w:val="false"/>
-                <w:strike w:val="false"/>
-                <w:dstrike w:val="false"/>
-                <w:outline w:val="false"/>
-                <w:shadow w:val="false"/>
-                <w:color w:val="000000"/>
-                <w:sz w:val="18"/>
-                <w:szCs w:val="18"/>
-                <w:u w:val="none"/>
-              </w:rPr>
+            <w:tcBorders/>
+          </w:tcPr>
+          <w:p>
+            <w:pPr>
+              <w:pStyle w:val="Compact"/>
+              <w:widowControl w:val="false"/>
+              <w:rPr/>
+            </w:pPr>
+            <w:r>
+              <w:rPr/>
             </w:r>
           </w:p>
         </w:tc>
@@ -6470,51 +5705,17 @@
         <w:tc>
           <w:tcPr>
             <w:tcW w:w="1320" w:type="dxa"/>
-            <w:tcBorders>
-              <w:left w:val="single" w:sz="4" w:space="0" w:color="000000"/>
-              <w:bottom w:val="single" w:sz="4" w:space="0" w:color="000000"/>
-            </w:tcBorders>
-            <w:vAlign w:val="center"/>
+            <w:tcBorders/>
           </w:tcPr>
           <w:p>
             <w:pPr>
               <w:pStyle w:val="Compact"/>
               <w:widowControl w:val="false"/>
               <w:jc w:val="center"/>
-              <w:rPr>
-                <w:rFonts w:ascii="Ubuntu Mono" w:hAnsi="Ubuntu Mono"/>
-                <w:b w:val="false"/>
-                <w:b w:val="false"/>
-                <w:bCs w:val="false"/>
-                <w:i w:val="false"/>
-                <w:i w:val="false"/>
-                <w:iCs w:val="false"/>
-                <w:strike w:val="false"/>
-                <w:dstrike w:val="false"/>
-                <w:outline w:val="false"/>
-                <w:shadow w:val="false"/>
-                <w:color w:val="000000"/>
-                <w:sz w:val="18"/>
-                <w:szCs w:val="18"/>
-                <w:u w:val="none"/>
-              </w:rPr>
-            </w:pPr>
-            <w:r>
-              <w:rPr>
-                <w:rFonts w:ascii="Ubuntu Mono" w:hAnsi="Ubuntu Mono"/>
-                <w:b w:val="false"/>
-                <w:bCs w:val="false"/>
-                <w:i w:val="false"/>
-                <w:iCs w:val="false"/>
-                <w:strike w:val="false"/>
-                <w:dstrike w:val="false"/>
-                <w:outline w:val="false"/>
-                <w:shadow w:val="false"/>
-                <w:color w:val="000000"/>
-                <w:sz w:val="18"/>
-                <w:szCs w:val="18"/>
-                <w:u w:val="none"/>
-              </w:rPr>
+              <w:rPr/>
+            </w:pPr>
+            <w:r>
+              <w:rPr/>
               <w:t>…</w:t>
             </w:r>
           </w:p>
@@ -6522,256 +5723,80 @@
         <w:tc>
           <w:tcPr>
             <w:tcW w:w="1319" w:type="dxa"/>
-            <w:tcBorders>
-              <w:left w:val="single" w:sz="4" w:space="0" w:color="000000"/>
-              <w:bottom w:val="single" w:sz="4" w:space="0" w:color="000000"/>
-            </w:tcBorders>
-            <w:vAlign w:val="center"/>
-          </w:tcPr>
-          <w:p>
-            <w:pPr>
-              <w:pStyle w:val="Compact"/>
-              <w:widowControl w:val="false"/>
-              <w:jc w:val="center"/>
-              <w:rPr>
-                <w:rFonts w:ascii="Ubuntu Mono" w:hAnsi="Ubuntu Mono"/>
-                <w:b w:val="false"/>
-                <w:b w:val="false"/>
-                <w:bCs w:val="false"/>
-                <w:i w:val="false"/>
-                <w:i w:val="false"/>
-                <w:iCs w:val="false"/>
-                <w:strike w:val="false"/>
-                <w:dstrike w:val="false"/>
-                <w:outline w:val="false"/>
-                <w:shadow w:val="false"/>
-                <w:color w:val="000000"/>
-                <w:sz w:val="18"/>
-                <w:szCs w:val="18"/>
-                <w:u w:val="none"/>
-              </w:rPr>
-            </w:pPr>
-            <w:r>
-              <w:rPr>
-                <w:rFonts w:ascii="Ubuntu Mono" w:hAnsi="Ubuntu Mono"/>
-                <w:b w:val="false"/>
-                <w:bCs w:val="false"/>
-                <w:i w:val="false"/>
-                <w:iCs w:val="false"/>
-                <w:strike w:val="false"/>
-                <w:dstrike w:val="false"/>
-                <w:outline w:val="false"/>
-                <w:shadow w:val="false"/>
-                <w:color w:val="000000"/>
-                <w:sz w:val="18"/>
-                <w:szCs w:val="18"/>
-                <w:u w:val="none"/>
-              </w:rPr>
+            <w:tcBorders/>
+          </w:tcPr>
+          <w:p>
+            <w:pPr>
+              <w:pStyle w:val="Compact"/>
+              <w:widowControl w:val="false"/>
+              <w:rPr/>
+            </w:pPr>
+            <w:r>
+              <w:rPr/>
             </w:r>
           </w:p>
         </w:tc>
         <w:tc>
           <w:tcPr>
             <w:tcW w:w="1321" w:type="dxa"/>
-            <w:tcBorders>
-              <w:left w:val="single" w:sz="4" w:space="0" w:color="000000"/>
-              <w:bottom w:val="single" w:sz="4" w:space="0" w:color="000000"/>
-            </w:tcBorders>
-            <w:vAlign w:val="center"/>
-          </w:tcPr>
-          <w:p>
-            <w:pPr>
-              <w:pStyle w:val="Compact"/>
-              <w:widowControl w:val="false"/>
-              <w:jc w:val="center"/>
-              <w:rPr>
-                <w:rFonts w:ascii="Ubuntu Mono" w:hAnsi="Ubuntu Mono"/>
-                <w:b w:val="false"/>
-                <w:b w:val="false"/>
-                <w:bCs w:val="false"/>
-                <w:i w:val="false"/>
-                <w:i w:val="false"/>
-                <w:iCs w:val="false"/>
-                <w:strike w:val="false"/>
-                <w:dstrike w:val="false"/>
-                <w:outline w:val="false"/>
-                <w:shadow w:val="false"/>
-                <w:color w:val="000000"/>
-                <w:sz w:val="18"/>
-                <w:szCs w:val="18"/>
-                <w:u w:val="none"/>
-              </w:rPr>
-            </w:pPr>
-            <w:r>
-              <w:rPr>
-                <w:rFonts w:ascii="Ubuntu Mono" w:hAnsi="Ubuntu Mono"/>
-                <w:b w:val="false"/>
-                <w:bCs w:val="false"/>
-                <w:i w:val="false"/>
-                <w:iCs w:val="false"/>
-                <w:strike w:val="false"/>
-                <w:dstrike w:val="false"/>
-                <w:outline w:val="false"/>
-                <w:shadow w:val="false"/>
-                <w:color w:val="000000"/>
-                <w:sz w:val="18"/>
-                <w:szCs w:val="18"/>
-                <w:u w:val="none"/>
-              </w:rPr>
+            <w:tcBorders/>
+          </w:tcPr>
+          <w:p>
+            <w:pPr>
+              <w:pStyle w:val="Compact"/>
+              <w:widowControl w:val="false"/>
+              <w:rPr/>
+            </w:pPr>
+            <w:r>
+              <w:rPr/>
             </w:r>
           </w:p>
         </w:tc>
         <w:tc>
           <w:tcPr>
             <w:tcW w:w="1321" w:type="dxa"/>
-            <w:tcBorders>
-              <w:left w:val="single" w:sz="4" w:space="0" w:color="000000"/>
-              <w:bottom w:val="single" w:sz="4" w:space="0" w:color="000000"/>
-            </w:tcBorders>
-            <w:vAlign w:val="center"/>
-          </w:tcPr>
-          <w:p>
-            <w:pPr>
-              <w:pStyle w:val="Compact"/>
-              <w:widowControl w:val="false"/>
-              <w:jc w:val="center"/>
-              <w:rPr>
-                <w:rFonts w:ascii="Ubuntu Mono" w:hAnsi="Ubuntu Mono"/>
-                <w:b w:val="false"/>
-                <w:b w:val="false"/>
-                <w:bCs w:val="false"/>
-                <w:i w:val="false"/>
-                <w:i w:val="false"/>
-                <w:iCs w:val="false"/>
-                <w:strike w:val="false"/>
-                <w:dstrike w:val="false"/>
-                <w:outline w:val="false"/>
-                <w:shadow w:val="false"/>
-                <w:color w:val="000000"/>
-                <w:sz w:val="18"/>
-                <w:szCs w:val="18"/>
-                <w:u w:val="none"/>
-              </w:rPr>
-            </w:pPr>
-            <w:r>
-              <w:rPr>
-                <w:rFonts w:ascii="Ubuntu Mono" w:hAnsi="Ubuntu Mono"/>
-                <w:b w:val="false"/>
-                <w:bCs w:val="false"/>
-                <w:i w:val="false"/>
-                <w:iCs w:val="false"/>
-                <w:strike w:val="false"/>
-                <w:dstrike w:val="false"/>
-                <w:outline w:val="false"/>
-                <w:shadow w:val="false"/>
-                <w:color w:val="000000"/>
-                <w:sz w:val="18"/>
-                <w:szCs w:val="18"/>
-                <w:u w:val="none"/>
-              </w:rPr>
+            <w:tcBorders/>
+          </w:tcPr>
+          <w:p>
+            <w:pPr>
+              <w:pStyle w:val="Compact"/>
+              <w:widowControl w:val="false"/>
+              <w:rPr/>
+            </w:pPr>
+            <w:r>
+              <w:rPr/>
             </w:r>
           </w:p>
         </w:tc>
         <w:tc>
           <w:tcPr>
             <w:tcW w:w="1318" w:type="dxa"/>
-            <w:tcBorders>
-              <w:left w:val="single" w:sz="4" w:space="0" w:color="000000"/>
-              <w:bottom w:val="single" w:sz="4" w:space="0" w:color="000000"/>
-            </w:tcBorders>
-            <w:vAlign w:val="center"/>
-          </w:tcPr>
-          <w:p>
-            <w:pPr>
-              <w:pStyle w:val="Compact"/>
-              <w:widowControl w:val="false"/>
-              <w:jc w:val="center"/>
-              <w:rPr>
-                <w:rFonts w:ascii="Ubuntu Mono" w:hAnsi="Ubuntu Mono"/>
-                <w:b w:val="false"/>
-                <w:b w:val="false"/>
-                <w:bCs w:val="false"/>
-                <w:i w:val="false"/>
-                <w:i w:val="false"/>
-                <w:iCs w:val="false"/>
-                <w:strike w:val="false"/>
-                <w:dstrike w:val="false"/>
-                <w:outline w:val="false"/>
-                <w:shadow w:val="false"/>
-                <w:color w:val="000000"/>
-                <w:sz w:val="18"/>
-                <w:szCs w:val="18"/>
-                <w:u w:val="none"/>
-              </w:rPr>
-            </w:pPr>
-            <w:r>
-              <w:rPr>
-                <w:rFonts w:ascii="Ubuntu Mono" w:hAnsi="Ubuntu Mono"/>
-                <w:b w:val="false"/>
-                <w:bCs w:val="false"/>
-                <w:i w:val="false"/>
-                <w:iCs w:val="false"/>
-                <w:strike w:val="false"/>
-                <w:dstrike w:val="false"/>
-                <w:outline w:val="false"/>
-                <w:shadow w:val="false"/>
-                <w:color w:val="000000"/>
-                <w:sz w:val="18"/>
-                <w:szCs w:val="18"/>
-                <w:u w:val="none"/>
-              </w:rPr>
+            <w:tcBorders/>
+          </w:tcPr>
+          <w:p>
+            <w:pPr>
+              <w:pStyle w:val="Compact"/>
+              <w:widowControl w:val="false"/>
+              <w:rPr/>
+            </w:pPr>
+            <w:r>
+              <w:rPr/>
             </w:r>
           </w:p>
         </w:tc>
         <w:tc>
           <w:tcPr>
             <w:tcW w:w="1320" w:type="dxa"/>
-            <w:tcBorders>
-              <w:left w:val="single" w:sz="4" w:space="0" w:color="000000"/>
-              <w:bottom w:val="single" w:sz="4" w:space="0" w:color="000000"/>
-              <w:right w:val="single" w:sz="4" w:space="0" w:color="000000"/>
-            </w:tcBorders>
-            <w:vAlign w:val="center"/>
-          </w:tcPr>
-          <w:p>
-            <w:pPr>
-              <w:pStyle w:val="Compact"/>
-              <w:widowControl w:val="false"/>
-              <w:jc w:val="center"/>
-              <w:rPr>
-                <w:rFonts w:ascii="Ubuntu Mono" w:hAnsi="Ubuntu Mono"/>
-                <w:b w:val="false"/>
-                <w:b w:val="false"/>
-                <w:bCs w:val="false"/>
-                <w:i w:val="false"/>
-                <w:i w:val="false"/>
-                <w:iCs w:val="false"/>
-                <w:strike w:val="false"/>
-                <w:dstrike w:val="false"/>
-                <w:outline w:val="false"/>
-                <w:shadow w:val="false"/>
-                <w:color w:val="000000"/>
-                <w:sz w:val="18"/>
-                <w:szCs w:val="18"/>
-                <w:u w:val="none"/>
-              </w:rPr>
-            </w:pPr>
-            <w:r>
-              <w:rPr>
-                <w:rFonts w:ascii="Ubuntu Mono" w:hAnsi="Ubuntu Mono"/>
-                <w:b w:val="false"/>
-                <w:bCs w:val="false"/>
-                <w:i w:val="false"/>
-                <w:iCs w:val="false"/>
-                <w:strike w:val="false"/>
-                <w:dstrike w:val="false"/>
-                <w:outline w:val="false"/>
-                <w:shadow w:val="false"/>
-                <w:color w:val="000000"/>
-                <w:sz w:val="18"/>
-                <w:szCs w:val="18"/>
-                <w:u w:val="none"/>
-              </w:rPr>
+            <w:tcBorders/>
+          </w:tcPr>
+          <w:p>
+            <w:pPr>
+              <w:pStyle w:val="Compact"/>
+              <w:widowControl w:val="false"/>
+              <w:rPr/>
+            </w:pPr>
+            <w:r>
+              <w:rPr/>
             </w:r>
           </w:p>
         </w:tc>
@@ -6781,51 +5806,17 @@
         <w:tc>
           <w:tcPr>
             <w:tcW w:w="1320" w:type="dxa"/>
-            <w:tcBorders>
-              <w:left w:val="single" w:sz="4" w:space="0" w:color="000000"/>
-              <w:bottom w:val="single" w:sz="4" w:space="0" w:color="000000"/>
-            </w:tcBorders>
-            <w:vAlign w:val="center"/>
+            <w:tcBorders/>
           </w:tcPr>
           <w:p>
             <w:pPr>
               <w:pStyle w:val="Compact"/>
               <w:widowControl w:val="false"/>
               <w:jc w:val="center"/>
-              <w:rPr>
-                <w:rFonts w:ascii="Ubuntu Mono" w:hAnsi="Ubuntu Mono"/>
-                <w:b w:val="false"/>
-                <w:b w:val="false"/>
-                <w:bCs w:val="false"/>
-                <w:i w:val="false"/>
-                <w:i w:val="false"/>
-                <w:iCs w:val="false"/>
-                <w:strike w:val="false"/>
-                <w:dstrike w:val="false"/>
-                <w:outline w:val="false"/>
-                <w:shadow w:val="false"/>
-                <w:color w:val="000000"/>
-                <w:sz w:val="18"/>
-                <w:szCs w:val="18"/>
-                <w:u w:val="none"/>
-              </w:rPr>
-            </w:pPr>
-            <w:r>
-              <w:rPr>
-                <w:rFonts w:ascii="Ubuntu Mono" w:hAnsi="Ubuntu Mono"/>
-                <w:b w:val="false"/>
-                <w:bCs w:val="false"/>
-                <w:i w:val="false"/>
-                <w:iCs w:val="false"/>
-                <w:strike w:val="false"/>
-                <w:dstrike w:val="false"/>
-                <w:outline w:val="false"/>
-                <w:shadow w:val="false"/>
-                <w:color w:val="000000"/>
-                <w:sz w:val="18"/>
-                <w:szCs w:val="18"/>
-                <w:u w:val="none"/>
-              </w:rPr>
+              <w:rPr/>
+            </w:pPr>
+            <w:r>
+              <w:rPr/>
               <w:t>N</w:t>
             </w:r>
           </w:p>
@@ -6833,246 +5824,84 @@
         <w:tc>
           <w:tcPr>
             <w:tcW w:w="1319" w:type="dxa"/>
-            <w:tcBorders>
-              <w:left w:val="single" w:sz="4" w:space="0" w:color="000000"/>
-              <w:bottom w:val="single" w:sz="4" w:space="0" w:color="000000"/>
-            </w:tcBorders>
-            <w:vAlign w:val="center"/>
-          </w:tcPr>
-          <w:p>
-            <w:pPr>
-              <w:pStyle w:val="Compact"/>
-              <w:widowControl w:val="false"/>
-              <w:jc w:val="center"/>
-              <w:rPr>
-                <w:rFonts w:ascii="Ubuntu Mono" w:hAnsi="Ubuntu Mono"/>
-                <w:b w:val="false"/>
-                <w:b w:val="false"/>
-                <w:bCs w:val="false"/>
-                <w:i w:val="false"/>
-                <w:i w:val="false"/>
-                <w:iCs w:val="false"/>
-                <w:strike w:val="false"/>
-                <w:dstrike w:val="false"/>
-                <w:outline w:val="false"/>
-                <w:shadow w:val="false"/>
-                <w:color w:val="000000"/>
-                <w:sz w:val="18"/>
-                <w:szCs w:val="18"/>
-                <w:u w:val="none"/>
-              </w:rPr>
-            </w:pPr>
-            <w:r>
-              <w:rPr>
-                <w:rFonts w:ascii="Ubuntu Mono" w:hAnsi="Ubuntu Mono"/>
-                <w:b w:val="false"/>
-                <w:bCs w:val="false"/>
-                <w:i w:val="false"/>
-                <w:iCs w:val="false"/>
-                <w:strike w:val="false"/>
-                <w:dstrike w:val="false"/>
-                <w:outline w:val="false"/>
-                <w:shadow w:val="false"/>
-                <w:color w:val="000000"/>
-                <w:sz w:val="18"/>
-                <w:szCs w:val="18"/>
-                <w:u w:val="none"/>
-              </w:rPr>
+            <w:tcBorders/>
+          </w:tcPr>
+          <w:p>
+            <w:pPr>
+              <w:pStyle w:val="Compact"/>
+              <w:widowControl w:val="false"/>
+              <w:rPr/>
+            </w:pPr>
+            <w:r>
+              <w:rPr/>
             </w:r>
           </w:p>
         </w:tc>
         <w:tc>
           <w:tcPr>
             <w:tcW w:w="1321" w:type="dxa"/>
-            <w:tcBorders>
-              <w:left w:val="single" w:sz="4" w:space="0" w:color="000000"/>
-              <w:bottom w:val="single" w:sz="4" w:space="0" w:color="000000"/>
-            </w:tcBorders>
-            <w:vAlign w:val="center"/>
-          </w:tcPr>
-          <w:p>
-            <w:pPr>
-              <w:pStyle w:val="Compact"/>
-              <w:widowControl w:val="false"/>
-              <w:jc w:val="center"/>
-              <w:rPr>
-                <w:rFonts w:ascii="Ubuntu Mono" w:hAnsi="Ubuntu Mono"/>
-                <w:b w:val="false"/>
-                <w:b w:val="false"/>
-                <w:bCs w:val="false"/>
-                <w:i w:val="false"/>
-                <w:i w:val="false"/>
-                <w:iCs w:val="false"/>
-                <w:strike w:val="false"/>
-                <w:dstrike w:val="false"/>
-                <w:outline w:val="false"/>
-                <w:shadow w:val="false"/>
-                <w:color w:val="000000"/>
-                <w:sz w:val="18"/>
-                <w:szCs w:val="18"/>
-                <w:u w:val="none"/>
-              </w:rPr>
-            </w:pPr>
-            <w:r>
-              <w:rPr>
-                <w:rFonts w:ascii="Ubuntu Mono" w:hAnsi="Ubuntu Mono"/>
-                <w:b w:val="false"/>
-                <w:bCs w:val="false"/>
-                <w:i w:val="false"/>
-                <w:iCs w:val="false"/>
-                <w:strike w:val="false"/>
-                <w:dstrike w:val="false"/>
-                <w:outline w:val="false"/>
-                <w:shadow w:val="false"/>
-                <w:color w:val="000000"/>
-                <w:sz w:val="18"/>
-                <w:szCs w:val="18"/>
-                <w:u w:val="none"/>
-              </w:rPr>
+            <w:tcBorders/>
+          </w:tcPr>
+          <w:p>
+            <w:pPr>
+              <w:pStyle w:val="Compact"/>
+              <w:widowControl w:val="false"/>
+              <w:rPr/>
+            </w:pPr>
+            <w:r>
+              <w:rPr/>
             </w:r>
           </w:p>
         </w:tc>
         <w:tc>
           <w:tcPr>
             <w:tcW w:w="1321" w:type="dxa"/>
-            <w:tcBorders>
-              <w:left w:val="single" w:sz="4" w:space="0" w:color="000000"/>
-              <w:bottom w:val="single" w:sz="4" w:space="0" w:color="000000"/>
-            </w:tcBorders>
-            <w:vAlign w:val="center"/>
-          </w:tcPr>
-          <w:p>
-            <w:pPr>
-              <w:pStyle w:val="Compact"/>
-              <w:widowControl w:val="false"/>
-              <w:jc w:val="center"/>
-              <w:rPr>
-                <w:rFonts w:ascii="Ubuntu Mono" w:hAnsi="Ubuntu Mono"/>
-                <w:b w:val="false"/>
-                <w:b w:val="false"/>
-                <w:bCs w:val="false"/>
-                <w:i w:val="false"/>
-                <w:i w:val="false"/>
-                <w:iCs w:val="false"/>
-                <w:strike w:val="false"/>
-                <w:dstrike w:val="false"/>
-                <w:outline w:val="false"/>
-                <w:shadow w:val="false"/>
-                <w:color w:val="000000"/>
-                <w:sz w:val="18"/>
-                <w:szCs w:val="18"/>
-                <w:u w:val="none"/>
-              </w:rPr>
-            </w:pPr>
-            <w:r>
-              <w:rPr>
-                <w:rFonts w:ascii="Ubuntu Mono" w:hAnsi="Ubuntu Mono"/>
-                <w:b w:val="false"/>
-                <w:bCs w:val="false"/>
-                <w:i w:val="false"/>
-                <w:iCs w:val="false"/>
-                <w:strike w:val="false"/>
-                <w:dstrike w:val="false"/>
-                <w:outline w:val="false"/>
-                <w:shadow w:val="false"/>
-                <w:color w:val="000000"/>
-                <w:sz w:val="18"/>
-                <w:szCs w:val="18"/>
-                <w:u w:val="none"/>
-              </w:rPr>
+            <w:tcBorders/>
+          </w:tcPr>
+          <w:p>
+            <w:pPr>
+              <w:pStyle w:val="Compact"/>
+              <w:widowControl w:val="false"/>
+              <w:rPr/>
+            </w:pPr>
+            <w:r>
+              <w:rPr/>
             </w:r>
           </w:p>
         </w:tc>
         <w:tc>
           <w:tcPr>
             <w:tcW w:w="1318" w:type="dxa"/>
-            <w:tcBorders>
-              <w:left w:val="single" w:sz="4" w:space="0" w:color="000000"/>
-              <w:bottom w:val="single" w:sz="4" w:space="0" w:color="000000"/>
-            </w:tcBorders>
-            <w:vAlign w:val="center"/>
-          </w:tcPr>
-          <w:p>
-            <w:pPr>
-              <w:pStyle w:val="Compact"/>
-              <w:widowControl w:val="false"/>
-              <w:jc w:val="center"/>
-              <w:rPr>
-                <w:rFonts w:ascii="Ubuntu Mono" w:hAnsi="Ubuntu Mono"/>
-                <w:b w:val="false"/>
-                <w:b w:val="false"/>
-                <w:bCs w:val="false"/>
-                <w:i w:val="false"/>
-                <w:i w:val="false"/>
-                <w:iCs w:val="false"/>
-                <w:strike w:val="false"/>
-                <w:dstrike w:val="false"/>
-                <w:outline w:val="false"/>
-                <w:shadow w:val="false"/>
-                <w:color w:val="000000"/>
-                <w:sz w:val="18"/>
-                <w:szCs w:val="18"/>
-                <w:u w:val="none"/>
-              </w:rPr>
-            </w:pPr>
-            <w:r>
-              <w:rPr>
-                <w:rFonts w:ascii="Ubuntu Mono" w:hAnsi="Ubuntu Mono"/>
-                <w:b w:val="false"/>
-                <w:bCs w:val="false"/>
-                <w:i w:val="false"/>
-                <w:iCs w:val="false"/>
-                <w:strike w:val="false"/>
-                <w:dstrike w:val="false"/>
-                <w:outline w:val="false"/>
-                <w:shadow w:val="false"/>
-                <w:color w:val="000000"/>
-                <w:sz w:val="18"/>
-                <w:szCs w:val="18"/>
-                <w:u w:val="none"/>
-              </w:rPr>
+            <w:tcBorders/>
+          </w:tcPr>
+          <w:p>
+            <w:pPr>
+              <w:pStyle w:val="Compact"/>
+              <w:widowControl w:val="false"/>
+              <w:rPr/>
+            </w:pPr>
+            <w:r>
+              <w:rPr/>
             </w:r>
           </w:p>
         </w:tc>
         <w:tc>
           <w:tcPr>
             <w:tcW w:w="1320" w:type="dxa"/>
-            <w:tcBorders>
-              <w:left w:val="single" w:sz="4" w:space="0" w:color="000000"/>
-              <w:bottom w:val="single" w:sz="4" w:space="0" w:color="000000"/>
-              <w:right w:val="single" w:sz="4" w:space="0" w:color="000000"/>
-            </w:tcBorders>
-            <w:vAlign w:val="center"/>
-          </w:tcPr>
-          <w:p>
-            <w:pPr>
-              <w:pStyle w:val="Compact"/>
-              <w:widowControl w:val="false"/>
-              <w:jc w:val="center"/>
-              <w:rPr>
-                <w:rFonts w:ascii="Ubuntu Mono" w:hAnsi="Ubuntu Mono"/>
-                <w:b w:val="false"/>
-                <w:b w:val="false"/>
-                <w:bCs w:val="false"/>
-                <w:i w:val="false"/>
-                <w:i w:val="false"/>
-                <w:iCs w:val="false"/>
-                <w:strike w:val="false"/>
-                <w:dstrike w:val="false"/>
-                <w:outline w:val="false"/>
-                <w:shadow w:val="false"/>
-                <w:color w:val="000000"/>
-                <w:sz w:val="18"/>
-                <w:szCs w:val="18"/>
-                <w:u w:val="none"/>
-              </w:rPr>
-            </w:pPr>
-            <w:r>
+            <w:tcBorders/>
+          </w:tcPr>
+          <w:p>
+            <w:pPr>
+              <w:pStyle w:val="Compact"/>
+              <w:widowControl w:val="false"/>
               <w:rPr/>
-            </w:r>
-            <w:bookmarkStart w:id="22" w:name="analytical-dataset1"/>
-            <w:bookmarkStart w:id="23" w:name="analytical-dataset1"/>
-            <w:bookmarkEnd w:id="23"/>
+            </w:pPr>
+            <w:r>
+              <w:rPr/>
+            </w:r>
+            <w:bookmarkStart w:id="19" w:name="analytical-dataset1"/>
+            <w:bookmarkStart w:id="20" w:name="analytical-dataset1"/>
+            <w:bookmarkEnd w:id="20"/>
           </w:p>
         </w:tc>
       </w:tr>
@@ -7188,8 +6017,8 @@
       <w:gridCol w:w="1633"/>
       <w:gridCol w:w="194"/>
       <w:gridCol w:w="974"/>
-      <w:gridCol w:w="201"/>
-      <w:gridCol w:w="638"/>
+      <w:gridCol w:w="202"/>
+      <w:gridCol w:w="637"/>
       <w:gridCol w:w="183"/>
       <w:gridCol w:w="1059"/>
     </w:tblGrid>
@@ -7469,7 +6298,7 @@
       </w:tc>
       <w:tc>
         <w:tcPr>
-          <w:tcW w:w="201" w:type="dxa"/>
+          <w:tcW w:w="202" w:type="dxa"/>
           <w:tcBorders/>
           <w:vAlign w:val="center"/>
         </w:tcPr>
@@ -7491,7 +6320,7 @@
       </w:tc>
       <w:tc>
         <w:tcPr>
-          <w:tcW w:w="638" w:type="dxa"/>
+          <w:tcW w:w="637" w:type="dxa"/>
           <w:tcBorders/>
           <w:vAlign w:val="center"/>
         </w:tcPr>
@@ -7941,7 +6770,7 @@
             <v:h position="@0,21600"/>
           </v:handles>
         </v:shapetype>
-        <v:shape id="PowerPlusWaterMarkObject" o:spid="shape_0" fillcolor="silver" stroked="f" o:allowincell="f" style="position:absolute;margin-left:7.75pt;margin-top:236.45pt;width:466.4pt;height:164.2pt;mso-wrap-style:none;v-text-anchor:middle;rotation:315;mso-position-horizontal:center;mso-position-horizontal-relative:margin;mso-position-vertical:center;mso-position-vertical-relative:margin" type="_x0000_t136">
+        <v:shape id="PowerPlusWaterMarkObject" o:spid="shape_0" fillcolor="silver" stroked="f" o:allowincell="f" style="position:absolute;margin-left:7.8pt;margin-top:236.5pt;width:466.35pt;height:164.15pt;mso-wrap-style:none;v-text-anchor:middle;rotation:315;mso-position-horizontal:center;mso-position-horizontal-relative:margin;mso-position-vertical:center;mso-position-vertical-relative:margin" type="_x0000_t136">
           <v:path textpathok="t"/>
           <v:textpath on="t" fitshape="t" string="DRAFT" trim="t" style="font-family:&quot;Ubuntu&quot;;font-size:1pt"/>
           <v:fill o:detectmouseclick="t" type="solid" color2="#3f3f3f" opacity="0.5"/>
@@ -8271,10 +7100,152 @@
       </w:rPr>
     </w:lvl>
   </w:abstractNum>
+  <w:abstractNum w:abstractNumId="3">
+    <w:lvl w:ilvl="0">
+      <w:numFmt w:val="bullet"/>
+      <w:lvlText w:val=""/>
+      <w:lvlJc w:val="left"/>
+      <w:pPr>
+        <w:tabs>
+          <w:tab w:val="num" w:pos="0"/>
+        </w:tabs>
+        <w:ind w:left="720" w:hanging="480"/>
+      </w:pPr>
+      <w:rPr>
+        <w:rFonts w:ascii="Symbol" w:hAnsi="Symbol" w:cs="Symbol" w:hint="default"/>
+      </w:rPr>
+    </w:lvl>
+    <w:lvl w:ilvl="1">
+      <w:start w:val="0"/>
+      <w:numFmt w:val="bullet"/>
+      <w:lvlText w:val=""/>
+      <w:lvlJc w:val="left"/>
+      <w:pPr>
+        <w:tabs>
+          <w:tab w:val="num" w:pos="0"/>
+        </w:tabs>
+        <w:ind w:left="1440" w:hanging="480"/>
+      </w:pPr>
+      <w:rPr>
+        <w:rFonts w:ascii="Symbol" w:hAnsi="Symbol" w:cs="Symbol" w:hint="default"/>
+      </w:rPr>
+    </w:lvl>
+    <w:lvl w:ilvl="2">
+      <w:start w:val="0"/>
+      <w:numFmt w:val="bullet"/>
+      <w:lvlText w:val=""/>
+      <w:lvlJc w:val="left"/>
+      <w:pPr>
+        <w:tabs>
+          <w:tab w:val="num" w:pos="0"/>
+        </w:tabs>
+        <w:ind w:left="2160" w:hanging="480"/>
+      </w:pPr>
+      <w:rPr>
+        <w:rFonts w:ascii="Symbol" w:hAnsi="Symbol" w:cs="Symbol" w:hint="default"/>
+      </w:rPr>
+    </w:lvl>
+    <w:lvl w:ilvl="3">
+      <w:start w:val="0"/>
+      <w:numFmt w:val="bullet"/>
+      <w:lvlText w:val=""/>
+      <w:lvlJc w:val="left"/>
+      <w:pPr>
+        <w:tabs>
+          <w:tab w:val="num" w:pos="0"/>
+        </w:tabs>
+        <w:ind w:left="2880" w:hanging="480"/>
+      </w:pPr>
+      <w:rPr>
+        <w:rFonts w:ascii="Symbol" w:hAnsi="Symbol" w:cs="Symbol" w:hint="default"/>
+      </w:rPr>
+    </w:lvl>
+    <w:lvl w:ilvl="4">
+      <w:start w:val="0"/>
+      <w:numFmt w:val="bullet"/>
+      <w:lvlText w:val=""/>
+      <w:lvlJc w:val="left"/>
+      <w:pPr>
+        <w:tabs>
+          <w:tab w:val="num" w:pos="0"/>
+        </w:tabs>
+        <w:ind w:left="3600" w:hanging="480"/>
+      </w:pPr>
+      <w:rPr>
+        <w:rFonts w:ascii="Symbol" w:hAnsi="Symbol" w:cs="Symbol" w:hint="default"/>
+      </w:rPr>
+    </w:lvl>
+    <w:lvl w:ilvl="5">
+      <w:start w:val="0"/>
+      <w:numFmt w:val="bullet"/>
+      <w:lvlText w:val=""/>
+      <w:lvlJc w:val="left"/>
+      <w:pPr>
+        <w:tabs>
+          <w:tab w:val="num" w:pos="0"/>
+        </w:tabs>
+        <w:ind w:left="4320" w:hanging="480"/>
+      </w:pPr>
+      <w:rPr>
+        <w:rFonts w:ascii="Symbol" w:hAnsi="Symbol" w:cs="Symbol" w:hint="default"/>
+      </w:rPr>
+    </w:lvl>
+    <w:lvl w:ilvl="6">
+      <w:start w:val="0"/>
+      <w:numFmt w:val="bullet"/>
+      <w:lvlText w:val=""/>
+      <w:lvlJc w:val="left"/>
+      <w:pPr>
+        <w:tabs>
+          <w:tab w:val="num" w:pos="0"/>
+        </w:tabs>
+        <w:ind w:left="5040" w:hanging="480"/>
+      </w:pPr>
+      <w:rPr>
+        <w:rFonts w:ascii="Symbol" w:hAnsi="Symbol" w:cs="Symbol" w:hint="default"/>
+      </w:rPr>
+    </w:lvl>
+    <w:lvl w:ilvl="7">
+      <w:start w:val="0"/>
+      <w:numFmt w:val="bullet"/>
+      <w:lvlText w:val=""/>
+      <w:lvlJc w:val="left"/>
+      <w:pPr>
+        <w:tabs>
+          <w:tab w:val="num" w:pos="0"/>
+        </w:tabs>
+        <w:ind w:left="5760" w:hanging="480"/>
+      </w:pPr>
+      <w:rPr>
+        <w:rFonts w:ascii="Symbol" w:hAnsi="Symbol" w:cs="Symbol" w:hint="default"/>
+      </w:rPr>
+    </w:lvl>
+    <w:lvl w:ilvl="8">
+      <w:start w:val="0"/>
+      <w:numFmt w:val="bullet"/>
+      <w:lvlText w:val=""/>
+      <w:lvlJc w:val="left"/>
+      <w:pPr>
+        <w:tabs>
+          <w:tab w:val="num" w:pos="0"/>
+        </w:tabs>
+        <w:ind w:left="6480" w:hanging="480"/>
+      </w:pPr>
+      <w:rPr>
+        <w:rFonts w:ascii="Symbol" w:hAnsi="Symbol" w:cs="Symbol" w:hint="default"/>
+      </w:rPr>
+    </w:lvl>
+  </w:abstractNum>
   <w:num w:numId="1">
     <w:abstractNumId w:val="1"/>
   </w:num>
   <w:num w:numId="2">
+    <w:abstractNumId w:val="2"/>
+  </w:num>
+  <w:num w:numId="3">
+    <w:abstractNumId w:val="3"/>
+  </w:num>
+  <w:num w:numId="4">
     <w:abstractNumId w:val="2"/>
   </w:num>
 </w:numbering>

</xml_diff>